<commit_message>
Test/ Finish D04 and index comparison
</commit_message>
<xml_diff>
--- a/reports/Student#3/D04/Testing report  - Student #3 - Daniel del Castillo.docx
+++ b/reports/Student#3/D04/Testing report  - Student #3 - Daniel del Castillo.docx
@@ -349,6 +349,7 @@
         </w:rPr>
         <w:t xml:space="preserve">Informe de </w:t>
       </w:r>
+      <w:proofErr w:type="spellStart"/>
       <w:r>
         <w:rPr>
           <w:rFonts w:ascii="Arial Narrow" w:hAnsi="Arial Narrow"/>
@@ -360,6 +361,7 @@
         </w:rPr>
         <w:t>testing</w:t>
       </w:r>
+      <w:proofErr w:type="spellEnd"/>
     </w:p>
     <w:p>
       <w:pPr>
@@ -4665,13 +4667,23 @@
         </w:rPr>
       </w:pPr>
       <w:bookmarkStart w:id="3" w:name="_Toc167735371"/>
+      <w:proofErr w:type="spellStart"/>
       <w:r>
         <w:rPr>
           <w:rFonts w:ascii="Arial Narrow" w:hAnsi="Arial Narrow"/>
           <w:b/>
           <w:szCs w:val="24"/>
         </w:rPr>
-        <w:t>Testing funcional</w:t>
+        <w:t>Testing</w:t>
+      </w:r>
+      <w:proofErr w:type="spellEnd"/>
+      <w:r>
+        <w:rPr>
+          <w:rFonts w:ascii="Arial Narrow" w:hAnsi="Arial Narrow"/>
+          <w:b/>
+          <w:szCs w:val="24"/>
+        </w:rPr>
+        <w:t xml:space="preserve"> funcional</w:t>
       </w:r>
       <w:bookmarkEnd w:id="3"/>
     </w:p>
@@ -4721,6 +4733,7 @@
         </w:rPr>
       </w:pPr>
       <w:bookmarkStart w:id="4" w:name="_Toc167735372"/>
+      <w:proofErr w:type="spellStart"/>
       <w:r>
         <w:rPr>
           <w:rFonts w:ascii="Arial Narrow" w:hAnsi="Arial Narrow"/>
@@ -4738,8 +4751,9 @@
           <w:bCs/>
           <w:lang w:val="en-US"/>
         </w:rPr>
-        <w:t>es de flight crew member sobre flight as</w:t>
-      </w:r>
+        <w:t>es</w:t>
+      </w:r>
+      <w:proofErr w:type="spellEnd"/>
       <w:r>
         <w:rPr>
           <w:rFonts w:ascii="Arial Narrow" w:hAnsi="Arial Narrow"/>
@@ -4747,6 +4761,35 @@
           <w:bCs/>
           <w:lang w:val="en-US"/>
         </w:rPr>
+        <w:t xml:space="preserve"> de flight crew member </w:t>
+      </w:r>
+      <w:proofErr w:type="spellStart"/>
+      <w:r>
+        <w:rPr>
+          <w:rFonts w:ascii="Arial Narrow" w:hAnsi="Arial Narrow"/>
+          <w:b/>
+          <w:bCs/>
+          <w:lang w:val="en-US"/>
+        </w:rPr>
+        <w:t>sobre</w:t>
+      </w:r>
+      <w:proofErr w:type="spellEnd"/>
+      <w:r>
+        <w:rPr>
+          <w:rFonts w:ascii="Arial Narrow" w:hAnsi="Arial Narrow"/>
+          <w:b/>
+          <w:bCs/>
+          <w:lang w:val="en-US"/>
+        </w:rPr>
+        <w:t xml:space="preserve"> flight as</w:t>
+      </w:r>
+      <w:r>
+        <w:rPr>
+          <w:rFonts w:ascii="Arial Narrow" w:hAnsi="Arial Narrow"/>
+          <w:b/>
+          <w:bCs/>
+          <w:lang w:val="en-US"/>
+        </w:rPr>
         <w:t>signments</w:t>
       </w:r>
     </w:p>
@@ -4772,9 +4815,43 @@
       <w:r>
         <w:t xml:space="preserve"> </w:t>
       </w:r>
-      <w:r>
-        <w:t>flight crew members sobre los flight assignments</w:t>
-      </w:r>
+      <w:proofErr w:type="spellStart"/>
+      <w:r>
+        <w:t>flight</w:t>
+      </w:r>
+      <w:proofErr w:type="spellEnd"/>
+      <w:r>
+        <w:t xml:space="preserve"> </w:t>
+      </w:r>
+      <w:proofErr w:type="spellStart"/>
+      <w:r>
+        <w:t>crew</w:t>
+      </w:r>
+      <w:proofErr w:type="spellEnd"/>
+      <w:r>
+        <w:t xml:space="preserve"> </w:t>
+      </w:r>
+      <w:proofErr w:type="spellStart"/>
+      <w:r>
+        <w:t>members</w:t>
+      </w:r>
+      <w:proofErr w:type="spellEnd"/>
+      <w:r>
+        <w:t xml:space="preserve"> sobre los </w:t>
+      </w:r>
+      <w:proofErr w:type="spellStart"/>
+      <w:r>
+        <w:t>flight</w:t>
+      </w:r>
+      <w:proofErr w:type="spellEnd"/>
+      <w:r>
+        <w:t xml:space="preserve"> </w:t>
+      </w:r>
+      <w:proofErr w:type="spellStart"/>
+      <w:r>
+        <w:t>assignments</w:t>
+      </w:r>
+      <w:proofErr w:type="spellEnd"/>
       <w:r>
         <w:t>.</w:t>
       </w:r>
@@ -4804,6 +4881,7 @@
         </w:rPr>
       </w:pPr>
       <w:bookmarkStart w:id="5" w:name="_Toc167735373"/>
+      <w:proofErr w:type="spellStart"/>
       <w:r>
         <w:rPr>
           <w:rFonts w:ascii="Arial Narrow" w:hAnsi="Arial Narrow"/>
@@ -4813,6 +4891,7 @@
         <w:t>List</w:t>
       </w:r>
       <w:bookmarkEnd w:id="5"/>
+      <w:proofErr w:type="spellEnd"/>
     </w:p>
     <w:p>
       <w:pPr>
@@ -4821,8 +4900,45 @@
       <w:r>
         <w:t xml:space="preserve">Esta funcionalidad consiste en que un </w:t>
       </w:r>
-      <w:r>
-        <w:t>flight crew member pueda listar los flight assignments completados y planificados por separado</w:t>
+      <w:proofErr w:type="spellStart"/>
+      <w:r>
+        <w:t>flight</w:t>
+      </w:r>
+      <w:proofErr w:type="spellEnd"/>
+      <w:r>
+        <w:t xml:space="preserve"> </w:t>
+      </w:r>
+      <w:proofErr w:type="spellStart"/>
+      <w:r>
+        <w:t>crew</w:t>
+      </w:r>
+      <w:proofErr w:type="spellEnd"/>
+      <w:r>
+        <w:t xml:space="preserve"> </w:t>
+      </w:r>
+      <w:proofErr w:type="spellStart"/>
+      <w:r>
+        <w:t>member</w:t>
+      </w:r>
+      <w:proofErr w:type="spellEnd"/>
+      <w:r>
+        <w:t xml:space="preserve"> pueda listar los </w:t>
+      </w:r>
+      <w:proofErr w:type="spellStart"/>
+      <w:r>
+        <w:t>flight</w:t>
+      </w:r>
+      <w:proofErr w:type="spellEnd"/>
+      <w:r>
+        <w:t xml:space="preserve"> </w:t>
+      </w:r>
+      <w:proofErr w:type="spellStart"/>
+      <w:r>
+        <w:t>assignments</w:t>
+      </w:r>
+      <w:proofErr w:type="spellEnd"/>
+      <w:r>
+        <w:t xml:space="preserve"> completados y planificados por separado</w:t>
       </w:r>
       <w:r>
         <w:t xml:space="preserve">. </w:t>
@@ -4833,16 +4949,42 @@
         <w:ind w:firstLine="0"/>
       </w:pPr>
       <w:r>
-        <w:t xml:space="preserve">Para realizar las pruebas positivas y negativas de esta funcionalidad nos hemos logueado como un </w:t>
-      </w:r>
-      <w:r>
-        <w:t xml:space="preserve">member </w:t>
+        <w:t xml:space="preserve">Para realizar las pruebas positivas y negativas de esta funcionalidad nos hemos </w:t>
+      </w:r>
+      <w:proofErr w:type="spellStart"/>
+      <w:r>
+        <w:t>logueado</w:t>
+      </w:r>
+      <w:proofErr w:type="spellEnd"/>
+      <w:r>
+        <w:t xml:space="preserve"> como un </w:t>
+      </w:r>
+      <w:proofErr w:type="spellStart"/>
+      <w:r>
+        <w:t>member</w:t>
+      </w:r>
+      <w:proofErr w:type="spellEnd"/>
+      <w:r>
+        <w:t xml:space="preserve"> </w:t>
       </w:r>
       <w:r>
         <w:t xml:space="preserve">y hemos listado sus </w:t>
       </w:r>
-      <w:r>
-        <w:t>flight assignments completados y planificados</w:t>
+      <w:proofErr w:type="spellStart"/>
+      <w:r>
+        <w:t>flight</w:t>
+      </w:r>
+      <w:proofErr w:type="spellEnd"/>
+      <w:r>
+        <w:t xml:space="preserve"> </w:t>
+      </w:r>
+      <w:proofErr w:type="spellStart"/>
+      <w:r>
+        <w:t>assignments</w:t>
+      </w:r>
+      <w:proofErr w:type="spellEnd"/>
+      <w:r>
+        <w:t xml:space="preserve"> completados y planificados</w:t>
       </w:r>
       <w:r>
         <w:t>.</w:t>
@@ -4853,7 +4995,15 @@
         <w:ind w:firstLine="708"/>
       </w:pPr>
       <w:r>
-        <w:t xml:space="preserve">Para realizar las pruebas de hacking, con el rol anónimo hemos introducido al url </w:t>
+        <w:t xml:space="preserve">Para realizar las pruebas de hacking, con el rol anónimo hemos introducido al </w:t>
+      </w:r>
+      <w:proofErr w:type="spellStart"/>
+      <w:r>
+        <w:t>url</w:t>
+      </w:r>
+      <w:proofErr w:type="spellEnd"/>
+      <w:r>
+        <w:t xml:space="preserve"> </w:t>
       </w:r>
       <w:r>
         <w:t>de los listados</w:t>
@@ -4867,8 +5017,13 @@
       <w:r>
         <w:t xml:space="preserve">con otro </w:t>
       </w:r>
-      <w:r>
-        <w:t>member para que nos saltara de nuevo otro error de autorización</w:t>
+      <w:proofErr w:type="spellStart"/>
+      <w:r>
+        <w:t>member</w:t>
+      </w:r>
+      <w:proofErr w:type="spellEnd"/>
+      <w:r>
+        <w:t xml:space="preserve"> para que nos saltara de nuevo otro error de autorización</w:t>
       </w:r>
       <w:r>
         <w:t>.</w:t>
@@ -4973,6 +5128,7 @@
         </w:rPr>
       </w:pPr>
       <w:bookmarkStart w:id="6" w:name="_Toc167735374"/>
+      <w:proofErr w:type="gramStart"/>
       <w:r>
         <w:rPr>
           <w:rFonts w:ascii="Arial Narrow" w:hAnsi="Arial Narrow"/>
@@ -4982,6 +5138,7 @@
         <w:t>Show</w:t>
       </w:r>
       <w:bookmarkEnd w:id="6"/>
+      <w:proofErr w:type="gramEnd"/>
     </w:p>
     <w:p>
       <w:pPr>
@@ -4990,15 +5147,30 @@
       <w:r>
         <w:t xml:space="preserve">Esta funcionalidad consiste en que un </w:t>
       </w:r>
+      <w:proofErr w:type="spellStart"/>
       <w:r>
         <w:t>customer</w:t>
       </w:r>
+      <w:proofErr w:type="spellEnd"/>
       <w:r>
         <w:t xml:space="preserve"> pueda </w:t>
       </w:r>
       <w:r>
-        <w:t>mostrar los detalles de un flight assignment</w:t>
-      </w:r>
+        <w:t xml:space="preserve">mostrar los detalles de un </w:t>
+      </w:r>
+      <w:proofErr w:type="spellStart"/>
+      <w:r>
+        <w:t>flight</w:t>
+      </w:r>
+      <w:proofErr w:type="spellEnd"/>
+      <w:r>
+        <w:t xml:space="preserve"> </w:t>
+      </w:r>
+      <w:proofErr w:type="spellStart"/>
+      <w:r>
+        <w:t>assignment</w:t>
+      </w:r>
+      <w:proofErr w:type="spellEnd"/>
       <w:r>
         <w:t>.</w:t>
       </w:r>
@@ -5008,16 +5180,39 @@
         <w:ind w:firstLine="0"/>
       </w:pPr>
       <w:r>
-        <w:t xml:space="preserve">Para realizar las pruebas positivas y negativas de esta funcionalidad nos hemos logueado como </w:t>
-      </w:r>
+        <w:t xml:space="preserve">Para realizar las pruebas positivas y negativas de esta funcionalidad nos hemos </w:t>
+      </w:r>
+      <w:proofErr w:type="spellStart"/>
+      <w:r>
+        <w:t>logueado</w:t>
+      </w:r>
+      <w:proofErr w:type="spellEnd"/>
+      <w:r>
+        <w:t xml:space="preserve"> como </w:t>
+      </w:r>
+      <w:proofErr w:type="spellStart"/>
       <w:r>
         <w:t>member</w:t>
       </w:r>
+      <w:proofErr w:type="spellEnd"/>
       <w:r>
         <w:t xml:space="preserve">, hemos mostrado el listado de sus </w:t>
       </w:r>
-      <w:r>
-        <w:t xml:space="preserve">flight assignments </w:t>
+      <w:proofErr w:type="spellStart"/>
+      <w:r>
+        <w:t>flight</w:t>
+      </w:r>
+      <w:proofErr w:type="spellEnd"/>
+      <w:r>
+        <w:t xml:space="preserve"> </w:t>
+      </w:r>
+      <w:proofErr w:type="spellStart"/>
+      <w:r>
+        <w:t>assignments</w:t>
+      </w:r>
+      <w:proofErr w:type="spellEnd"/>
+      <w:r>
+        <w:t xml:space="preserve"> </w:t>
       </w:r>
       <w:r>
         <w:t xml:space="preserve">y hemos ido pulsando en </w:t>
@@ -5036,9 +5231,11 @@
       <w:r>
         <w:t xml:space="preserve">Para realizar las pruebas de hacking, hemos intentado acceder a la información de un proyecto con un rol distinto al del </w:t>
       </w:r>
+      <w:proofErr w:type="spellStart"/>
       <w:r>
         <w:t>member</w:t>
       </w:r>
+      <w:proofErr w:type="spellEnd"/>
       <w:r>
         <w:t xml:space="preserve"> (anónimo</w:t>
       </w:r>
@@ -5048,16 +5245,23 @@
       <w:r>
         <w:t xml:space="preserve">y luego hemos intentado acceder como un </w:t>
       </w:r>
+      <w:proofErr w:type="spellStart"/>
       <w:r>
         <w:lastRenderedPageBreak/>
         <w:t>member</w:t>
       </w:r>
+      <w:proofErr w:type="spellEnd"/>
       <w:r>
         <w:t xml:space="preserve"> </w:t>
       </w:r>
       <w:r>
-        <w:t>distinto al que nos habíamos logueado</w:t>
-      </w:r>
+        <w:t xml:space="preserve">distinto al que nos habíamos </w:t>
+      </w:r>
+      <w:proofErr w:type="spellStart"/>
+      <w:r>
+        <w:t>logueado</w:t>
+      </w:r>
+      <w:proofErr w:type="spellEnd"/>
       <w:r>
         <w:t>. En todos los casos han saltado los errores correspondientes.</w:t>
       </w:r>
@@ -5107,6 +5311,7 @@
         </w:rPr>
       </w:pPr>
       <w:bookmarkStart w:id="7" w:name="_Toc167735375"/>
+      <w:proofErr w:type="spellStart"/>
       <w:r>
         <w:rPr>
           <w:rFonts w:ascii="Arial Narrow" w:hAnsi="Arial Narrow"/>
@@ -5116,6 +5321,7 @@
         <w:t>Create</w:t>
       </w:r>
       <w:bookmarkEnd w:id="7"/>
+      <w:proofErr w:type="spellEnd"/>
     </w:p>
     <w:p>
       <w:pPr>
@@ -5124,17 +5330,32 @@
       <w:r>
         <w:t xml:space="preserve">Esta funcionalidad consiste en que un </w:t>
       </w:r>
+      <w:proofErr w:type="spellStart"/>
       <w:r>
         <w:t>member</w:t>
       </w:r>
+      <w:proofErr w:type="spellEnd"/>
       <w:r>
         <w:t xml:space="preserve"> </w:t>
       </w:r>
       <w:r>
         <w:t xml:space="preserve">puede crear un </w:t>
       </w:r>
-      <w:r>
-        <w:t>flight assignment rellenando un formulario con los detalles necesarios y dentro de las restricciones impuestas</w:t>
+      <w:proofErr w:type="spellStart"/>
+      <w:r>
+        <w:t>flight</w:t>
+      </w:r>
+      <w:proofErr w:type="spellEnd"/>
+      <w:r>
+        <w:t xml:space="preserve"> </w:t>
+      </w:r>
+      <w:proofErr w:type="spellStart"/>
+      <w:r>
+        <w:t>assignment</w:t>
+      </w:r>
+      <w:proofErr w:type="spellEnd"/>
+      <w:r>
+        <w:t xml:space="preserve"> rellenando un formulario con los detalles necesarios y dentro de las restricciones impuestas</w:t>
       </w:r>
       <w:r>
         <w:t>.</w:t>
@@ -5171,7 +5392,23 @@
         <w:t>. Tras probar todos los casos negativos posibles</w:t>
       </w:r>
       <w:r>
-        <w:t xml:space="preserve"> y probar que los casos positivos no hacen que salte ningún error, hemos creado un flight assignment con valores estándar</w:t>
+        <w:t xml:space="preserve"> y probar que los casos positivos no hacen que salte ningún error, hemos creado un </w:t>
+      </w:r>
+      <w:proofErr w:type="spellStart"/>
+      <w:r>
+        <w:t>flight</w:t>
+      </w:r>
+      <w:proofErr w:type="spellEnd"/>
+      <w:r>
+        <w:t xml:space="preserve"> </w:t>
+      </w:r>
+      <w:proofErr w:type="spellStart"/>
+      <w:r>
+        <w:t>assignment</w:t>
+      </w:r>
+      <w:proofErr w:type="spellEnd"/>
+      <w:r>
+        <w:t xml:space="preserve"> con valores estándar</w:t>
       </w:r>
       <w:r>
         <w:t>.</w:t>
@@ -5182,11 +5419,21 @@
         <w:ind w:firstLine="708"/>
       </w:pPr>
       <w:r>
-        <w:t xml:space="preserve">Para realizar las pruebas de hacking, hemos probado a introducir la url para crear proyecto con un rol distinto al de </w:t>
-      </w:r>
+        <w:t xml:space="preserve">Para realizar las pruebas de hacking, hemos probado a introducir la </w:t>
+      </w:r>
+      <w:proofErr w:type="spellStart"/>
+      <w:r>
+        <w:t>url</w:t>
+      </w:r>
+      <w:proofErr w:type="spellEnd"/>
+      <w:r>
+        <w:t xml:space="preserve"> para crear proyecto con un rol distinto al de </w:t>
+      </w:r>
+      <w:proofErr w:type="spellStart"/>
       <w:r>
         <w:t>member</w:t>
       </w:r>
+      <w:proofErr w:type="spellEnd"/>
       <w:r>
         <w:t xml:space="preserve"> </w:t>
       </w:r>
@@ -5194,7 +5441,23 @@
         <w:t>(anónimo), comprobando que no dejaba acceder</w:t>
       </w:r>
       <w:r>
-        <w:t>, y hemos probado a modificar con el menú de inspección los elementos de sólo lectura y desplegables para posteriormente crear el flight assignment y comprobar que no han sido modificados y han conservado el valor que tenían antes de la modificación</w:t>
+        <w:t xml:space="preserve">, y hemos probado a modificar con el menú de inspección los elementos de sólo lectura y desplegables para posteriormente crear el </w:t>
+      </w:r>
+      <w:proofErr w:type="spellStart"/>
+      <w:r>
+        <w:t>flight</w:t>
+      </w:r>
+      <w:proofErr w:type="spellEnd"/>
+      <w:r>
+        <w:t xml:space="preserve"> </w:t>
+      </w:r>
+      <w:proofErr w:type="spellStart"/>
+      <w:r>
+        <w:t>assignment</w:t>
+      </w:r>
+      <w:proofErr w:type="spellEnd"/>
+      <w:r>
+        <w:t xml:space="preserve"> y comprobar que no han sido modificados y han conservado el valor que tenían antes de la modificación</w:t>
       </w:r>
       <w:r>
         <w:t>.</w:t>
@@ -5273,7 +5536,23 @@
         <w:ind w:firstLine="708"/>
       </w:pPr>
       <w:r>
-        <w:t>En este caso “authorised2” se inicializa como true y sólo cambia si una leg no existe en el repositorio, no se ha podido replicar este error en el testeo pero creemos que no presenta ningún fallo en la aplicación.</w:t>
+        <w:t xml:space="preserve">En este caso “authorised2” se inicializa como true y sólo cambia si una </w:t>
+      </w:r>
+      <w:proofErr w:type="spellStart"/>
+      <w:r>
+        <w:t>leg</w:t>
+      </w:r>
+      <w:proofErr w:type="spellEnd"/>
+      <w:r>
+        <w:t xml:space="preserve"> no existe en el repositorio, no se ha podido replicar este error en el </w:t>
+      </w:r>
+      <w:proofErr w:type="gramStart"/>
+      <w:r>
+        <w:t>testeo</w:t>
+      </w:r>
+      <w:proofErr w:type="gramEnd"/>
+      <w:r>
+        <w:t xml:space="preserve"> pero creemos que no presenta ningún fallo en la aplicación.</w:t>
       </w:r>
     </w:p>
     <w:p>
@@ -5326,7 +5605,47 @@
         <w:ind w:firstLine="708"/>
       </w:pPr>
       <w:r>
-        <w:t>En este caso tenemos una línea que se usa como método privado para comprobar que ninguna leg que se seleccione es incompatible con las legs asociadas al flight crew member, la validación para la que se utiliza esta línea está marcada en verde y se desconoce el motivo de la línea en amarillo.</w:t>
+        <w:t xml:space="preserve">En este caso tenemos una línea que se usa como método privado para comprobar que ninguna </w:t>
+      </w:r>
+      <w:proofErr w:type="spellStart"/>
+      <w:r>
+        <w:t>leg</w:t>
+      </w:r>
+      <w:proofErr w:type="spellEnd"/>
+      <w:r>
+        <w:t xml:space="preserve"> que se seleccione es incompatible con las </w:t>
+      </w:r>
+      <w:proofErr w:type="spellStart"/>
+      <w:r>
+        <w:t>legs</w:t>
+      </w:r>
+      <w:proofErr w:type="spellEnd"/>
+      <w:r>
+        <w:t xml:space="preserve"> asociadas al </w:t>
+      </w:r>
+      <w:proofErr w:type="spellStart"/>
+      <w:r>
+        <w:t>flight</w:t>
+      </w:r>
+      <w:proofErr w:type="spellEnd"/>
+      <w:r>
+        <w:t xml:space="preserve"> </w:t>
+      </w:r>
+      <w:proofErr w:type="spellStart"/>
+      <w:r>
+        <w:t>crew</w:t>
+      </w:r>
+      <w:proofErr w:type="spellEnd"/>
+      <w:r>
+        <w:t xml:space="preserve"> </w:t>
+      </w:r>
+      <w:proofErr w:type="spellStart"/>
+      <w:r>
+        <w:t>member</w:t>
+      </w:r>
+      <w:proofErr w:type="spellEnd"/>
+      <w:r>
+        <w:t>, la validación para la que se utiliza esta línea está marcada en verde y se desconoce el motivo de la línea en amarillo.</w:t>
       </w:r>
     </w:p>
     <w:p>
@@ -5468,6 +5787,7 @@
         </w:rPr>
       </w:pPr>
       <w:bookmarkStart w:id="8" w:name="_Toc167735376"/>
+      <w:proofErr w:type="spellStart"/>
       <w:r>
         <w:rPr>
           <w:rFonts w:ascii="Arial Narrow" w:hAnsi="Arial Narrow"/>
@@ -5477,6 +5797,7 @@
         <w:t>Update</w:t>
       </w:r>
       <w:bookmarkEnd w:id="8"/>
+      <w:proofErr w:type="spellEnd"/>
     </w:p>
     <w:p>
       <w:pPr>
@@ -5485,23 +5806,48 @@
       <w:r>
         <w:t xml:space="preserve">Esta funcionalidad consiste en que un </w:t>
       </w:r>
+      <w:proofErr w:type="spellStart"/>
       <w:r>
         <w:t>member</w:t>
       </w:r>
+      <w:proofErr w:type="spellEnd"/>
       <w:r>
         <w:t xml:space="preserve"> </w:t>
       </w:r>
       <w:r>
         <w:t xml:space="preserve">pueda actualizar uno de sus </w:t>
       </w:r>
-      <w:r>
-        <w:t>flight assignments</w:t>
-      </w:r>
+      <w:proofErr w:type="spellStart"/>
+      <w:r>
+        <w:t>flight</w:t>
+      </w:r>
+      <w:proofErr w:type="spellEnd"/>
+      <w:r>
+        <w:t xml:space="preserve"> </w:t>
+      </w:r>
+      <w:proofErr w:type="spellStart"/>
+      <w:r>
+        <w:t>assignments</w:t>
+      </w:r>
+      <w:proofErr w:type="spellEnd"/>
       <w:r>
         <w:t xml:space="preserve"> siempre y cuando este </w:t>
       </w:r>
-      <w:r>
-        <w:t xml:space="preserve">flight assignment </w:t>
+      <w:proofErr w:type="spellStart"/>
+      <w:r>
+        <w:t>flight</w:t>
+      </w:r>
+      <w:proofErr w:type="spellEnd"/>
+      <w:r>
+        <w:t xml:space="preserve"> </w:t>
+      </w:r>
+      <w:proofErr w:type="spellStart"/>
+      <w:r>
+        <w:t>assignment</w:t>
+      </w:r>
+      <w:proofErr w:type="spellEnd"/>
+      <w:r>
+        <w:t xml:space="preserve"> </w:t>
       </w:r>
       <w:r>
         <w:t>no haya sido publicado.</w:t>
@@ -5512,10 +5858,34 @@
         <w:ind w:firstLine="0"/>
       </w:pPr>
       <w:r>
-        <w:t>Para realizar las pruebas positivas y negativas, hemos llevado una metodología muy parecida a la llevada en el create solo que en el caso de las positivas en vez d</w:t>
-      </w:r>
-      <w:r>
-        <w:t xml:space="preserve">e crear un flight assignment </w:t>
+        <w:t xml:space="preserve">Para realizar las pruebas positivas y negativas, hemos llevado una metodología muy parecida a la llevada en el </w:t>
+      </w:r>
+      <w:proofErr w:type="spellStart"/>
+      <w:r>
+        <w:t>create</w:t>
+      </w:r>
+      <w:proofErr w:type="spellEnd"/>
+      <w:r>
+        <w:t xml:space="preserve"> solo que en el caso de las positivas en vez d</w:t>
+      </w:r>
+      <w:r>
+        <w:t xml:space="preserve">e crear un </w:t>
+      </w:r>
+      <w:proofErr w:type="spellStart"/>
+      <w:r>
+        <w:t>flight</w:t>
+      </w:r>
+      <w:proofErr w:type="spellEnd"/>
+      <w:r>
+        <w:t xml:space="preserve"> </w:t>
+      </w:r>
+      <w:proofErr w:type="spellStart"/>
+      <w:r>
+        <w:t>assignment</w:t>
+      </w:r>
+      <w:proofErr w:type="spellEnd"/>
+      <w:r>
+        <w:t xml:space="preserve"> </w:t>
       </w:r>
       <w:r>
         <w:t>hemos ido actu</w:t>
@@ -5546,32 +5916,59 @@
       <w:r>
         <w:t xml:space="preserve">Para realizar las pruebas de hacking, hemos intentado actualizar un </w:t>
       </w:r>
+      <w:proofErr w:type="spellStart"/>
       <w:r>
         <w:t>assignment</w:t>
       </w:r>
+      <w:proofErr w:type="spellEnd"/>
       <w:r>
         <w:t xml:space="preserve"> con un </w:t>
       </w:r>
       <w:r>
         <w:t xml:space="preserve">rol diferente al de </w:t>
       </w:r>
-      <w:r>
-        <w:t xml:space="preserve">member </w:t>
+      <w:proofErr w:type="spellStart"/>
+      <w:r>
+        <w:t>member</w:t>
+      </w:r>
+      <w:proofErr w:type="spellEnd"/>
+      <w:r>
+        <w:t xml:space="preserve"> </w:t>
       </w:r>
       <w:r>
         <w:t>(anónimo)</w:t>
       </w:r>
       <w:r>
-        <w:t xml:space="preserve">, después nos hemos logueado con un </w:t>
-      </w:r>
-      <w:r>
-        <w:t xml:space="preserve">member </w:t>
+        <w:t xml:space="preserve">, después nos hemos </w:t>
+      </w:r>
+      <w:proofErr w:type="spellStart"/>
+      <w:r>
+        <w:t>logueado</w:t>
+      </w:r>
+      <w:proofErr w:type="spellEnd"/>
+      <w:r>
+        <w:t xml:space="preserve"> con un </w:t>
+      </w:r>
+      <w:proofErr w:type="spellStart"/>
+      <w:proofErr w:type="gramStart"/>
+      <w:r>
+        <w:t>member</w:t>
+      </w:r>
+      <w:proofErr w:type="spellEnd"/>
+      <w:proofErr w:type="gramEnd"/>
+      <w:r>
+        <w:t xml:space="preserve"> </w:t>
       </w:r>
       <w:r>
         <w:t xml:space="preserve">pero con un usuario distinto al del </w:t>
       </w:r>
-      <w:r>
-        <w:t xml:space="preserve">assignment </w:t>
+      <w:proofErr w:type="spellStart"/>
+      <w:r>
+        <w:t>assignment</w:t>
+      </w:r>
+      <w:proofErr w:type="spellEnd"/>
+      <w:r>
+        <w:t xml:space="preserve"> </w:t>
       </w:r>
       <w:r>
         <w:t>que hemos intentado actualizar</w:t>
@@ -5580,11 +5977,21 @@
         <w:t xml:space="preserve">. </w:t>
       </w:r>
       <w:r>
-        <w:t xml:space="preserve">Por último, nos hemos logueado con un </w:t>
-      </w:r>
+        <w:t xml:space="preserve">Por último, nos hemos </w:t>
+      </w:r>
+      <w:proofErr w:type="spellStart"/>
+      <w:r>
+        <w:t>logueado</w:t>
+      </w:r>
+      <w:proofErr w:type="spellEnd"/>
+      <w:r>
+        <w:t xml:space="preserve"> con un </w:t>
+      </w:r>
+      <w:proofErr w:type="spellStart"/>
       <w:r>
         <w:t>member</w:t>
       </w:r>
+      <w:proofErr w:type="spellEnd"/>
       <w:r>
         <w:t xml:space="preserve"> </w:t>
       </w:r>
@@ -5597,9 +6004,11 @@
       <w:r>
         <w:t xml:space="preserve"> pero hemos intentado actualizar un </w:t>
       </w:r>
+      <w:proofErr w:type="spellStart"/>
       <w:r>
         <w:t>assignment</w:t>
       </w:r>
+      <w:proofErr w:type="spellEnd"/>
       <w:r>
         <w:t xml:space="preserve"> que ya está publicado</w:t>
       </w:r>
@@ -5673,6 +6082,7 @@
         </w:rPr>
       </w:pPr>
       <w:bookmarkStart w:id="9" w:name="_Toc167735377"/>
+      <w:proofErr w:type="spellStart"/>
       <w:r>
         <w:rPr>
           <w:rFonts w:ascii="Arial Narrow" w:hAnsi="Arial Narrow"/>
@@ -5682,6 +6092,7 @@
         <w:t>Delete</w:t>
       </w:r>
       <w:bookmarkEnd w:id="9"/>
+      <w:proofErr w:type="spellEnd"/>
     </w:p>
     <w:p>
       <w:pPr>
@@ -5690,8 +6101,13 @@
       <w:r>
         <w:t xml:space="preserve">Esta funcionalidad consiste en que un </w:t>
       </w:r>
-      <w:r>
-        <w:t xml:space="preserve">member </w:t>
+      <w:proofErr w:type="spellStart"/>
+      <w:r>
+        <w:t>member</w:t>
+      </w:r>
+      <w:proofErr w:type="spellEnd"/>
+      <w:r>
+        <w:t xml:space="preserve"> </w:t>
       </w:r>
       <w:r>
         <w:t>pued</w:t>
@@ -5702,8 +6118,13 @@
       <w:r>
         <w:t xml:space="preserve"> borrar sus </w:t>
       </w:r>
-      <w:r>
-        <w:t xml:space="preserve">assignments </w:t>
+      <w:proofErr w:type="spellStart"/>
+      <w:r>
+        <w:t>assignments</w:t>
+      </w:r>
+      <w:proofErr w:type="spellEnd"/>
+      <w:r>
+        <w:t xml:space="preserve"> </w:t>
       </w:r>
       <w:r>
         <w:t>siempre y cuando estos no hayan sido publicados.</w:t>
@@ -5720,8 +6141,13 @@
         <w:t xml:space="preserve">a borrar </w:t>
       </w:r>
       <w:r>
-        <w:t>un assignment</w:t>
-      </w:r>
+        <w:t xml:space="preserve">un </w:t>
+      </w:r>
+      <w:proofErr w:type="spellStart"/>
+      <w:r>
+        <w:t>assignment</w:t>
+      </w:r>
+      <w:proofErr w:type="spellEnd"/>
       <w:r>
         <w:t xml:space="preserve"> no publicado. Es decir, </w:t>
       </w:r>
@@ -5731,9 +6157,11 @@
       <w:r>
         <w:t xml:space="preserve">, ya que los casos negativos no están permitidos porque no existe autorización para borrar un </w:t>
       </w:r>
+      <w:proofErr w:type="spellStart"/>
       <w:r>
         <w:t>assignment</w:t>
       </w:r>
+      <w:proofErr w:type="spellEnd"/>
       <w:r>
         <w:t xml:space="preserve"> que este publicado</w:t>
       </w:r>
@@ -5755,16 +6183,39 @@
         <w:ind w:firstLine="708"/>
       </w:pPr>
       <w:r>
-        <w:t xml:space="preserve">Para realizar las pruebas de hacking han seguido la misma línea que el Update, intentar borrar </w:t>
-      </w:r>
+        <w:t xml:space="preserve">Para realizar las pruebas de hacking han seguido la misma línea que el </w:t>
+      </w:r>
+      <w:proofErr w:type="spellStart"/>
+      <w:r>
+        <w:t>Update</w:t>
+      </w:r>
+      <w:proofErr w:type="spellEnd"/>
+      <w:r>
+        <w:t xml:space="preserve">, intentar borrar </w:t>
+      </w:r>
+      <w:proofErr w:type="spellStart"/>
       <w:r>
         <w:t>assignments</w:t>
       </w:r>
-      <w:r>
-        <w:t xml:space="preserve"> con el rol inadecuado, intentar borrarlo con el mismo rol pero usuario inadecuado (tanto publicados como no publicados) e intentar borrar un </w:t>
-      </w:r>
-      <w:r>
-        <w:t xml:space="preserve">assignment </w:t>
+      <w:proofErr w:type="spellEnd"/>
+      <w:r>
+        <w:t xml:space="preserve"> con el rol inadecuado, intentar borrarlo con el mismo </w:t>
+      </w:r>
+      <w:proofErr w:type="gramStart"/>
+      <w:r>
+        <w:t>rol</w:t>
+      </w:r>
+      <w:proofErr w:type="gramEnd"/>
+      <w:r>
+        <w:t xml:space="preserve"> pero usuario inadecuado (tanto publicados como no publicados) e intentar borrar un </w:t>
+      </w:r>
+      <w:proofErr w:type="spellStart"/>
+      <w:r>
+        <w:t>assignment</w:t>
+      </w:r>
+      <w:proofErr w:type="spellEnd"/>
+      <w:r>
+        <w:t xml:space="preserve"> </w:t>
       </w:r>
       <w:r>
         <w:t>publicado con el rol y usuario adecuado. En todos los casos el acceso ha sido denegado.</w:t>
@@ -5844,7 +6295,15 @@
       </w:pPr>
       <w:r>
         <w:lastRenderedPageBreak/>
-        <w:t>Que se debe a que al borrar no se accede al método unbind ya que no hace falta guardar ningún dato.</w:t>
+        <w:t xml:space="preserve">Que se debe a que al borrar no se accede al método </w:t>
+      </w:r>
+      <w:proofErr w:type="spellStart"/>
+      <w:r>
+        <w:t>unbind</w:t>
+      </w:r>
+      <w:proofErr w:type="spellEnd"/>
+      <w:r>
+        <w:t xml:space="preserve"> ya que no hace falta guardar ningún dato.</w:t>
       </w:r>
     </w:p>
     <w:p>
@@ -5872,6 +6331,7 @@
         </w:rPr>
       </w:pPr>
       <w:bookmarkStart w:id="10" w:name="_Toc167735378"/>
+      <w:proofErr w:type="spellStart"/>
       <w:r>
         <w:rPr>
           <w:rFonts w:ascii="Arial Narrow" w:hAnsi="Arial Narrow"/>
@@ -5881,6 +6341,7 @@
         <w:t>Publish</w:t>
       </w:r>
       <w:bookmarkEnd w:id="10"/>
+      <w:proofErr w:type="spellEnd"/>
     </w:p>
     <w:p>
       <w:pPr>
@@ -5889,9 +6350,11 @@
       <w:r>
         <w:t xml:space="preserve">Esta funcionalidad consiste en que un </w:t>
       </w:r>
+      <w:proofErr w:type="spellStart"/>
       <w:r>
         <w:t>member</w:t>
       </w:r>
+      <w:proofErr w:type="spellEnd"/>
       <w:r>
         <w:t xml:space="preserve"> pued</w:t>
       </w:r>
@@ -5901,9 +6364,11 @@
       <w:r>
         <w:t xml:space="preserve"> publicar uno de sus </w:t>
       </w:r>
+      <w:proofErr w:type="spellStart"/>
       <w:r>
         <w:t>assignments</w:t>
       </w:r>
+      <w:proofErr w:type="spellEnd"/>
       <w:r>
         <w:t>.</w:t>
       </w:r>
@@ -5915,9 +6380,11 @@
       <w:r>
         <w:t xml:space="preserve">Para llevar a cabo las pruebas positivas y negativas, primero hemos intentado publicar </w:t>
       </w:r>
+      <w:proofErr w:type="spellStart"/>
       <w:r>
         <w:t>assignment</w:t>
       </w:r>
+      <w:proofErr w:type="spellEnd"/>
       <w:r>
         <w:t xml:space="preserve"> probando casos </w:t>
       </w:r>
@@ -5934,16 +6401,26 @@
         <w:t>lidos (es decir, pruebas negativas</w:t>
       </w:r>
       <w:r>
-        <w:t xml:space="preserve"> de la misma forma que en el Update</w:t>
-      </w:r>
+        <w:t xml:space="preserve"> de la misma forma que en el </w:t>
+      </w:r>
+      <w:proofErr w:type="spellStart"/>
+      <w:r>
+        <w:t>Update</w:t>
+      </w:r>
+      <w:proofErr w:type="spellEnd"/>
       <w:r>
         <w:t xml:space="preserve">). Tras comprobar que en todos estos casos nos han dado los errores correspondientes, hemos procedido a publicar </w:t>
       </w:r>
       <w:r>
         <w:t xml:space="preserve">un </w:t>
       </w:r>
-      <w:r>
-        <w:t>assignment correcto</w:t>
+      <w:proofErr w:type="spellStart"/>
+      <w:r>
+        <w:t>assignment</w:t>
+      </w:r>
+      <w:proofErr w:type="spellEnd"/>
+      <w:r>
+        <w:t xml:space="preserve"> correcto</w:t>
       </w:r>
       <w:r>
         <w:t>.</w:t>
@@ -5960,14 +6437,23 @@
         <w:t xml:space="preserve"> realizarlo con </w:t>
       </w:r>
       <w:r>
-        <w:t>un rol distinto al de member</w:t>
-      </w:r>
+        <w:t xml:space="preserve">un rol distinto al de </w:t>
+      </w:r>
+      <w:proofErr w:type="spellStart"/>
+      <w:r>
+        <w:t>member</w:t>
+      </w:r>
+      <w:proofErr w:type="spellEnd"/>
       <w:r>
         <w:t xml:space="preserve">, luego con el rol de </w:t>
       </w:r>
+      <w:proofErr w:type="spellStart"/>
+      <w:proofErr w:type="gramStart"/>
       <w:r>
         <w:t>member</w:t>
       </w:r>
+      <w:proofErr w:type="spellEnd"/>
+      <w:proofErr w:type="gramEnd"/>
       <w:r>
         <w:t xml:space="preserve"> pero con el usuario inadecuad</w:t>
       </w:r>
@@ -5977,9 +6463,11 @@
       <w:r>
         <w:t xml:space="preserve"> y, por último, con el rol y usuario correcto hemos intentado publicar </w:t>
       </w:r>
+      <w:proofErr w:type="spellStart"/>
       <w:r>
         <w:t>assignments</w:t>
       </w:r>
+      <w:proofErr w:type="spellEnd"/>
       <w:r>
         <w:t xml:space="preserve"> que ya estaban publicados</w:t>
       </w:r>
@@ -6054,7 +6542,79 @@
           <w:b/>
           <w:bCs/>
         </w:rPr>
-        <w:t>de flight crew member sobre activity logs</w:t>
+        <w:t xml:space="preserve">de </w:t>
+      </w:r>
+      <w:proofErr w:type="spellStart"/>
+      <w:r>
+        <w:rPr>
+          <w:rFonts w:ascii="Arial Narrow" w:hAnsi="Arial Narrow"/>
+          <w:b/>
+          <w:bCs/>
+        </w:rPr>
+        <w:t>flight</w:t>
+      </w:r>
+      <w:proofErr w:type="spellEnd"/>
+      <w:r>
+        <w:rPr>
+          <w:rFonts w:ascii="Arial Narrow" w:hAnsi="Arial Narrow"/>
+          <w:b/>
+          <w:bCs/>
+        </w:rPr>
+        <w:t xml:space="preserve"> </w:t>
+      </w:r>
+      <w:proofErr w:type="spellStart"/>
+      <w:r>
+        <w:rPr>
+          <w:rFonts w:ascii="Arial Narrow" w:hAnsi="Arial Narrow"/>
+          <w:b/>
+          <w:bCs/>
+        </w:rPr>
+        <w:t>crew</w:t>
+      </w:r>
+      <w:proofErr w:type="spellEnd"/>
+      <w:r>
+        <w:rPr>
+          <w:rFonts w:ascii="Arial Narrow" w:hAnsi="Arial Narrow"/>
+          <w:b/>
+          <w:bCs/>
+        </w:rPr>
+        <w:t xml:space="preserve"> </w:t>
+      </w:r>
+      <w:proofErr w:type="spellStart"/>
+      <w:r>
+        <w:rPr>
+          <w:rFonts w:ascii="Arial Narrow" w:hAnsi="Arial Narrow"/>
+          <w:b/>
+          <w:bCs/>
+        </w:rPr>
+        <w:t>member</w:t>
+      </w:r>
+      <w:proofErr w:type="spellEnd"/>
+      <w:r>
+        <w:rPr>
+          <w:rFonts w:ascii="Arial Narrow" w:hAnsi="Arial Narrow"/>
+          <w:b/>
+          <w:bCs/>
+        </w:rPr>
+        <w:t xml:space="preserve"> sobre </w:t>
+      </w:r>
+      <w:proofErr w:type="spellStart"/>
+      <w:r>
+        <w:rPr>
+          <w:rFonts w:ascii="Arial Narrow" w:hAnsi="Arial Narrow"/>
+          <w:b/>
+          <w:bCs/>
+        </w:rPr>
+        <w:t>activity</w:t>
+      </w:r>
+      <w:proofErr w:type="spellEnd"/>
+      <w:r>
+        <w:rPr>
+          <w:rFonts w:ascii="Arial Narrow" w:hAnsi="Arial Narrow"/>
+          <w:b/>
+          <w:bCs/>
+        </w:rPr>
+        <w:t xml:space="preserve"> logs</w:t>
       </w:r>
     </w:p>
     <w:p>
@@ -6064,17 +6624,24 @@
       <w:r>
         <w:t xml:space="preserve">Vamos a continuar por las pruebas establecidas para las funcionalidades de los </w:t>
       </w:r>
+      <w:proofErr w:type="spellStart"/>
       <w:r>
         <w:t>members</w:t>
       </w:r>
+      <w:proofErr w:type="spellEnd"/>
       <w:r>
         <w:t xml:space="preserve"> sobre l</w:t>
       </w:r>
       <w:r>
         <w:t xml:space="preserve">os </w:t>
       </w:r>
-      <w:r>
-        <w:t>activity logs</w:t>
+      <w:proofErr w:type="spellStart"/>
+      <w:r>
+        <w:t>activity</w:t>
+      </w:r>
+      <w:proofErr w:type="spellEnd"/>
+      <w:r>
+        <w:t xml:space="preserve"> logs</w:t>
       </w:r>
       <w:r>
         <w:t>.</w:t>
@@ -6105,6 +6672,7 @@
         </w:rPr>
       </w:pPr>
       <w:bookmarkStart w:id="12" w:name="_Toc167735380"/>
+      <w:proofErr w:type="spellStart"/>
       <w:r>
         <w:rPr>
           <w:rFonts w:ascii="Arial Narrow" w:hAnsi="Arial Narrow"/>
@@ -6114,6 +6682,7 @@
         <w:t>List</w:t>
       </w:r>
       <w:bookmarkEnd w:id="12"/>
+      <w:proofErr w:type="spellEnd"/>
     </w:p>
     <w:p>
       <w:pPr>
@@ -6122,9 +6691,11 @@
       <w:r>
         <w:t xml:space="preserve">Esta funcionalidad consiste en que un </w:t>
       </w:r>
+      <w:proofErr w:type="spellStart"/>
       <w:r>
         <w:t>member</w:t>
       </w:r>
+      <w:proofErr w:type="spellEnd"/>
       <w:r>
         <w:t xml:space="preserve"> pueda ver </w:t>
       </w:r>
@@ -6132,7 +6703,31 @@
         <w:t xml:space="preserve">todos </w:t>
       </w:r>
       <w:r>
-        <w:t>los activity logs asociados a un flight assignment completado</w:t>
+        <w:t xml:space="preserve">los </w:t>
+      </w:r>
+      <w:proofErr w:type="spellStart"/>
+      <w:r>
+        <w:t>activity</w:t>
+      </w:r>
+      <w:proofErr w:type="spellEnd"/>
+      <w:r>
+        <w:t xml:space="preserve"> logs asociados a un </w:t>
+      </w:r>
+      <w:proofErr w:type="spellStart"/>
+      <w:r>
+        <w:t>flight</w:t>
+      </w:r>
+      <w:proofErr w:type="spellEnd"/>
+      <w:r>
+        <w:t xml:space="preserve"> </w:t>
+      </w:r>
+      <w:proofErr w:type="spellStart"/>
+      <w:r>
+        <w:t>assignment</w:t>
+      </w:r>
+      <w:proofErr w:type="spellEnd"/>
+      <w:r>
+        <w:t xml:space="preserve"> completado</w:t>
       </w:r>
       <w:r>
         <w:t>.</w:t>
@@ -6147,16 +6742,31 @@
         <w:t>,</w:t>
       </w:r>
       <w:r>
-        <w:t xml:space="preserve"> nos hemos logueado como un </w:t>
-      </w:r>
+        <w:t xml:space="preserve"> nos hemos </w:t>
+      </w:r>
+      <w:proofErr w:type="spellStart"/>
+      <w:r>
+        <w:t>logueado</w:t>
+      </w:r>
+      <w:proofErr w:type="spellEnd"/>
+      <w:r>
+        <w:t xml:space="preserve"> como un </w:t>
+      </w:r>
+      <w:proofErr w:type="spellStart"/>
       <w:r>
         <w:t>member</w:t>
       </w:r>
+      <w:proofErr w:type="spellEnd"/>
       <w:r>
         <w:t xml:space="preserve"> y hemos accedido al listado de sus </w:t>
       </w:r>
-      <w:r>
-        <w:t>assignments completados,</w:t>
+      <w:proofErr w:type="spellStart"/>
+      <w:r>
+        <w:t>assignments</w:t>
+      </w:r>
+      <w:proofErr w:type="spellEnd"/>
+      <w:r>
+        <w:t xml:space="preserve"> completados,</w:t>
       </w:r>
       <w:r>
         <w:t xml:space="preserve"> allí hemos comprobado que se listan tod</w:t>
@@ -6167,8 +6777,13 @@
       <w:r>
         <w:t xml:space="preserve">s sus </w:t>
       </w:r>
-      <w:r>
-        <w:t>activity logs</w:t>
+      <w:proofErr w:type="spellStart"/>
+      <w:r>
+        <w:t>activity</w:t>
+      </w:r>
+      <w:proofErr w:type="spellEnd"/>
+      <w:r>
+        <w:t xml:space="preserve"> logs</w:t>
       </w:r>
       <w:r>
         <w:t>.</w:t>
@@ -6182,8 +6797,21 @@
       <w:r>
         <w:t xml:space="preserve"> hemos accedido a un </w:t>
       </w:r>
-      <w:r>
-        <w:t>assignment planeado para comprobar que no se da la opción de listar activity logs</w:t>
+      <w:proofErr w:type="spellStart"/>
+      <w:r>
+        <w:t>assignment</w:t>
+      </w:r>
+      <w:proofErr w:type="spellEnd"/>
+      <w:r>
+        <w:t xml:space="preserve"> planeado para comprobar que no se da la opción de listar </w:t>
+      </w:r>
+      <w:proofErr w:type="spellStart"/>
+      <w:r>
+        <w:t>activity</w:t>
+      </w:r>
+      <w:proofErr w:type="spellEnd"/>
+      <w:r>
+        <w:t xml:space="preserve"> logs</w:t>
       </w:r>
       <w:r>
         <w:t>.</w:t>
@@ -6197,31 +6825,70 @@
         <w:t xml:space="preserve">Para realizar los casos de prueba de hacking, </w:t>
       </w:r>
       <w:r>
-        <w:t>nos hemos log</w:t>
+        <w:t xml:space="preserve">nos hemos </w:t>
+      </w:r>
+      <w:proofErr w:type="spellStart"/>
+      <w:r>
+        <w:t>log</w:t>
       </w:r>
       <w:r>
         <w:t>u</w:t>
       </w:r>
       <w:r>
-        <w:t xml:space="preserve">eado </w:t>
+        <w:t>eado</w:t>
+      </w:r>
+      <w:proofErr w:type="spellEnd"/>
+      <w:r>
+        <w:t xml:space="preserve"> </w:t>
       </w:r>
       <w:r>
         <w:t xml:space="preserve">con un rol inadecuado intentado obtener un listado de </w:t>
       </w:r>
-      <w:r>
-        <w:t>activity logs</w:t>
+      <w:proofErr w:type="spellStart"/>
+      <w:r>
+        <w:t>activity</w:t>
+      </w:r>
+      <w:proofErr w:type="spellEnd"/>
+      <w:r>
+        <w:t xml:space="preserve"> logs</w:t>
       </w:r>
       <w:r>
         <w:t xml:space="preserve">. A parte de esto se ha probado a acceder al listado de pasajeros de un </w:t>
       </w:r>
+      <w:proofErr w:type="spellStart"/>
       <w:r>
         <w:t>assignment</w:t>
       </w:r>
-      <w:r>
-        <w:t xml:space="preserve"> cuando se estaba logueado con otro rol y con un usuario que no era propietario </w:t>
-      </w:r>
-      <w:r>
-        <w:t>de este y cuando el identificador del flight assignment asociado se correspondía con uno planeado</w:t>
+      <w:proofErr w:type="spellEnd"/>
+      <w:r>
+        <w:t xml:space="preserve"> cuando se estaba </w:t>
+      </w:r>
+      <w:proofErr w:type="spellStart"/>
+      <w:r>
+        <w:t>logueado</w:t>
+      </w:r>
+      <w:proofErr w:type="spellEnd"/>
+      <w:r>
+        <w:t xml:space="preserve"> con otro rol y con un usuario que no era propietario </w:t>
+      </w:r>
+      <w:r>
+        <w:t xml:space="preserve">de este y cuando el identificador del </w:t>
+      </w:r>
+      <w:proofErr w:type="spellStart"/>
+      <w:r>
+        <w:t>flight</w:t>
+      </w:r>
+      <w:proofErr w:type="spellEnd"/>
+      <w:r>
+        <w:t xml:space="preserve"> </w:t>
+      </w:r>
+      <w:proofErr w:type="spellStart"/>
+      <w:r>
+        <w:t>assignment</w:t>
+      </w:r>
+      <w:proofErr w:type="spellEnd"/>
+      <w:r>
+        <w:t xml:space="preserve"> asociado se correspondía con uno planeado</w:t>
       </w:r>
       <w:r>
         <w:t>, respondiendo la aplicación como esperábamos.</w:t>
@@ -6281,6 +6948,7 @@
         </w:rPr>
       </w:pPr>
       <w:bookmarkStart w:id="13" w:name="_Toc167735382"/>
+      <w:proofErr w:type="gramStart"/>
       <w:r>
         <w:rPr>
           <w:rFonts w:ascii="Arial Narrow" w:hAnsi="Arial Narrow"/>
@@ -6290,6 +6958,7 @@
         <w:t>Show</w:t>
       </w:r>
       <w:bookmarkEnd w:id="13"/>
+      <w:proofErr w:type="gramEnd"/>
     </w:p>
     <w:p>
       <w:pPr>
@@ -6298,14 +6967,24 @@
       <w:r>
         <w:t xml:space="preserve">Esta funcionalidad consiste en que un </w:t>
       </w:r>
+      <w:proofErr w:type="spellStart"/>
       <w:r>
         <w:t>member</w:t>
       </w:r>
+      <w:proofErr w:type="spellEnd"/>
       <w:r>
         <w:t xml:space="preserve"> pueda </w:t>
       </w:r>
       <w:r>
-        <w:t>mostrar los detalles de un activity log</w:t>
+        <w:t xml:space="preserve">mostrar los detalles de un </w:t>
+      </w:r>
+      <w:proofErr w:type="spellStart"/>
+      <w:r>
+        <w:t>activity</w:t>
+      </w:r>
+      <w:proofErr w:type="spellEnd"/>
+      <w:r>
+        <w:t xml:space="preserve"> log</w:t>
       </w:r>
       <w:r>
         <w:t>.</w:t>
@@ -6316,16 +6995,47 @@
         <w:ind w:firstLine="708"/>
       </w:pPr>
       <w:r>
-        <w:t xml:space="preserve">Para realizar las pruebas positivas y negativas de esta funcionalidad nos hemos logueado como </w:t>
-      </w:r>
+        <w:t xml:space="preserve">Para realizar las pruebas positivas y negativas de esta funcionalidad nos hemos </w:t>
+      </w:r>
+      <w:proofErr w:type="spellStart"/>
+      <w:r>
+        <w:t>logueado</w:t>
+      </w:r>
+      <w:proofErr w:type="spellEnd"/>
+      <w:r>
+        <w:t xml:space="preserve"> como </w:t>
+      </w:r>
+      <w:proofErr w:type="spellStart"/>
       <w:r>
         <w:t>member</w:t>
       </w:r>
+      <w:proofErr w:type="spellEnd"/>
       <w:r>
         <w:t xml:space="preserve">, hemos mostrado el listado de </w:t>
       </w:r>
-      <w:r>
-        <w:t>activity logs de un flight assignment completado</w:t>
+      <w:proofErr w:type="spellStart"/>
+      <w:r>
+        <w:t>activity</w:t>
+      </w:r>
+      <w:proofErr w:type="spellEnd"/>
+      <w:r>
+        <w:t xml:space="preserve"> logs de un </w:t>
+      </w:r>
+      <w:proofErr w:type="spellStart"/>
+      <w:r>
+        <w:t>flight</w:t>
+      </w:r>
+      <w:proofErr w:type="spellEnd"/>
+      <w:r>
+        <w:t xml:space="preserve"> </w:t>
+      </w:r>
+      <w:proofErr w:type="spellStart"/>
+      <w:r>
+        <w:t>assignment</w:t>
+      </w:r>
+      <w:proofErr w:type="spellEnd"/>
+      <w:r>
+        <w:t xml:space="preserve"> completado</w:t>
       </w:r>
       <w:r>
         <w:t xml:space="preserve"> y hemos ido pulsando en </w:t>
@@ -6356,8 +7066,13 @@
       <w:r>
         <w:t xml:space="preserve">un </w:t>
       </w:r>
-      <w:r>
-        <w:t>activity log</w:t>
+      <w:proofErr w:type="spellStart"/>
+      <w:r>
+        <w:t>activity</w:t>
+      </w:r>
+      <w:proofErr w:type="spellEnd"/>
+      <w:r>
+        <w:t xml:space="preserve"> log</w:t>
       </w:r>
       <w:r>
         <w:t xml:space="preserve"> </w:t>
@@ -6365,23 +7080,53 @@
       <w:r>
         <w:t xml:space="preserve">con un rol distinto al del </w:t>
       </w:r>
+      <w:proofErr w:type="spellStart"/>
       <w:r>
         <w:t>member</w:t>
       </w:r>
+      <w:proofErr w:type="spellEnd"/>
       <w:r>
         <w:t xml:space="preserve"> (anónimo) y luego hemos intentado acceder como un </w:t>
       </w:r>
+      <w:proofErr w:type="spellStart"/>
+      <w:proofErr w:type="gramStart"/>
       <w:r>
         <w:t>member</w:t>
       </w:r>
+      <w:proofErr w:type="spellEnd"/>
+      <w:proofErr w:type="gramEnd"/>
       <w:r>
         <w:t xml:space="preserve"> pero con el usuario incorrecto, es decir, a</w:t>
       </w:r>
       <w:r>
-        <w:t xml:space="preserve">l activity log de un member </w:t>
-      </w:r>
-      <w:r>
-        <w:t>distinto al que nos hemos logueado. En todos los casos han saltado los errores correspondientes.</w:t>
+        <w:t xml:space="preserve">l </w:t>
+      </w:r>
+      <w:proofErr w:type="spellStart"/>
+      <w:r>
+        <w:t>activity</w:t>
+      </w:r>
+      <w:proofErr w:type="spellEnd"/>
+      <w:r>
+        <w:t xml:space="preserve"> log de un </w:t>
+      </w:r>
+      <w:proofErr w:type="spellStart"/>
+      <w:r>
+        <w:t>member</w:t>
+      </w:r>
+      <w:proofErr w:type="spellEnd"/>
+      <w:r>
+        <w:t xml:space="preserve"> </w:t>
+      </w:r>
+      <w:r>
+        <w:t xml:space="preserve">distinto al que nos hemos </w:t>
+      </w:r>
+      <w:proofErr w:type="spellStart"/>
+      <w:r>
+        <w:t>logueado</w:t>
+      </w:r>
+      <w:proofErr w:type="spellEnd"/>
+      <w:r>
+        <w:t>. En todos los casos han saltado los errores correspondientes.</w:t>
       </w:r>
     </w:p>
     <w:p>
@@ -6426,6 +7171,7 @@
         </w:rPr>
       </w:pPr>
       <w:bookmarkStart w:id="14" w:name="_Toc167735383"/>
+      <w:proofErr w:type="spellStart"/>
       <w:r>
         <w:rPr>
           <w:rFonts w:ascii="Arial Narrow" w:hAnsi="Arial Narrow"/>
@@ -6435,6 +7181,7 @@
         <w:t>Create</w:t>
       </w:r>
       <w:bookmarkEnd w:id="14"/>
+      <w:proofErr w:type="spellEnd"/>
     </w:p>
     <w:p>
       <w:pPr>
@@ -6443,9 +7190,11 @@
       <w:r>
         <w:t xml:space="preserve">Esta funcionalidad consiste en que un </w:t>
       </w:r>
+      <w:proofErr w:type="spellStart"/>
       <w:r>
         <w:t>member</w:t>
       </w:r>
+      <w:proofErr w:type="spellEnd"/>
       <w:r>
         <w:t xml:space="preserve"> pued</w:t>
       </w:r>
@@ -6458,8 +7207,13 @@
       <w:r>
         <w:t xml:space="preserve">un </w:t>
       </w:r>
-      <w:r>
-        <w:t>activity log</w:t>
+      <w:proofErr w:type="spellStart"/>
+      <w:r>
+        <w:t>activity</w:t>
+      </w:r>
+      <w:proofErr w:type="spellEnd"/>
+      <w:r>
+        <w:t xml:space="preserve"> log</w:t>
       </w:r>
       <w:r>
         <w:t xml:space="preserve">. </w:t>
@@ -6479,8 +7233,13 @@
       <w:r>
         <w:t xml:space="preserve"> </w:t>
       </w:r>
-      <w:r>
-        <w:t xml:space="preserve">activity log con </w:t>
+      <w:proofErr w:type="spellStart"/>
+      <w:r>
+        <w:t>activity</w:t>
+      </w:r>
+      <w:proofErr w:type="spellEnd"/>
+      <w:r>
+        <w:t xml:space="preserve"> log con </w:t>
       </w:r>
       <w:r>
         <w:t>valores posible</w:t>
@@ -6497,7 +7256,15 @@
         <w:ind w:firstLine="708"/>
       </w:pPr>
       <w:r>
-        <w:t xml:space="preserve">Para realizar las pruebas de hacking, hemos probado a introducir la url para crear </w:t>
+        <w:t xml:space="preserve">Para realizar las pruebas de hacking, hemos probado a introducir la </w:t>
+      </w:r>
+      <w:proofErr w:type="spellStart"/>
+      <w:r>
+        <w:t>url</w:t>
+      </w:r>
+      <w:proofErr w:type="spellEnd"/>
+      <w:r>
+        <w:t xml:space="preserve"> para crear </w:t>
       </w:r>
       <w:r>
         <w:t xml:space="preserve">un pasajero </w:t>
@@ -6505,17 +7272,43 @@
       <w:r>
         <w:t xml:space="preserve">con un rol distinto al de </w:t>
       </w:r>
+      <w:proofErr w:type="spellStart"/>
       <w:r>
         <w:t>member</w:t>
       </w:r>
+      <w:proofErr w:type="spellEnd"/>
       <w:r>
         <w:t xml:space="preserve"> (anónimo), comprobando que no dejaba accede</w:t>
       </w:r>
       <w:r>
-        <w:t>r y con un member distinto para comprobar que se asociaba al usuario correcto</w:t>
-      </w:r>
-      <w:r>
-        <w:t xml:space="preserve"> y nos hemos logueado con el member correcto para intentar hackear sin éxito el campo de solo lectura</w:t>
+        <w:t xml:space="preserve">r y con un </w:t>
+      </w:r>
+      <w:proofErr w:type="spellStart"/>
+      <w:r>
+        <w:t>member</w:t>
+      </w:r>
+      <w:proofErr w:type="spellEnd"/>
+      <w:r>
+        <w:t xml:space="preserve"> distinto para comprobar que se asociaba al usuario correcto</w:t>
+      </w:r>
+      <w:r>
+        <w:t xml:space="preserve"> y nos hemos </w:t>
+      </w:r>
+      <w:proofErr w:type="spellStart"/>
+      <w:r>
+        <w:t>logueado</w:t>
+      </w:r>
+      <w:proofErr w:type="spellEnd"/>
+      <w:r>
+        <w:t xml:space="preserve"> con el </w:t>
+      </w:r>
+      <w:proofErr w:type="spellStart"/>
+      <w:r>
+        <w:t>member</w:t>
+      </w:r>
+      <w:proofErr w:type="spellEnd"/>
+      <w:r>
+        <w:t xml:space="preserve"> correcto para intentar hackear sin éxito el campo de solo lectura</w:t>
       </w:r>
       <w:r>
         <w:t>.</w:t>
@@ -6535,7 +7328,15 @@
         <w:t>% de cobertur</w:t>
       </w:r>
       <w:r>
-        <w:t>a, esta vez con una línea nueva en amarillo en el método unbind:</w:t>
+        <w:t xml:space="preserve">a, esta vez con una línea nueva en amarillo en el método </w:t>
+      </w:r>
+      <w:proofErr w:type="spellStart"/>
+      <w:r>
+        <w:t>unbind</w:t>
+      </w:r>
+      <w:proofErr w:type="spellEnd"/>
+      <w:r>
+        <w:t>:</w:t>
       </w:r>
     </w:p>
     <w:p>
@@ -6543,6 +7344,9 @@
         <w:ind w:firstLine="708"/>
       </w:pPr>
       <w:r>
+        <w:rPr>
+          <w:noProof/>
+        </w:rPr>
         <w:drawing>
           <wp:inline distT="0" distB="0" distL="0" distR="0" wp14:anchorId="39E1C644" wp14:editId="0B1A143D">
             <wp:extent cx="5400040" cy="286385"/>
@@ -6585,7 +7389,15 @@
         <w:ind w:firstLine="708"/>
       </w:pPr>
       <w:r>
-        <w:t>Como se ha mencionado, se ha creado un activity log con valores posibles y comprobado posteriormente, entre otras cosas esta línea, y funciona todo correctamente.</w:t>
+        <w:t xml:space="preserve">Como se ha mencionado, se ha creado un </w:t>
+      </w:r>
+      <w:proofErr w:type="spellStart"/>
+      <w:r>
+        <w:t>activity</w:t>
+      </w:r>
+      <w:proofErr w:type="spellEnd"/>
+      <w:r>
+        <w:t xml:space="preserve"> log con valores posibles y comprobado posteriormente, entre otras cosas esta línea, y funciona todo correctamente.</w:t>
       </w:r>
     </w:p>
     <w:p>
@@ -6649,6 +7461,7 @@
         </w:rPr>
       </w:pPr>
       <w:bookmarkStart w:id="15" w:name="_Toc167735384"/>
+      <w:proofErr w:type="spellStart"/>
       <w:r>
         <w:rPr>
           <w:rFonts w:ascii="Arial Narrow" w:hAnsi="Arial Narrow"/>
@@ -6659,6 +7472,7 @@
         <w:t>Update</w:t>
       </w:r>
       <w:bookmarkEnd w:id="15"/>
+      <w:proofErr w:type="spellEnd"/>
     </w:p>
     <w:p>
       <w:pPr>
@@ -6667,17 +7481,24 @@
       <w:r>
         <w:t xml:space="preserve">Esta funcionalidad consiste en que un </w:t>
       </w:r>
+      <w:proofErr w:type="spellStart"/>
       <w:r>
         <w:t>member</w:t>
       </w:r>
+      <w:proofErr w:type="spellEnd"/>
       <w:r>
         <w:t xml:space="preserve"> pueda actualizar </w:t>
       </w:r>
       <w:r>
         <w:t xml:space="preserve">un </w:t>
       </w:r>
-      <w:r>
-        <w:t>activity log</w:t>
+      <w:proofErr w:type="spellStart"/>
+      <w:r>
+        <w:t>activity</w:t>
+      </w:r>
+      <w:proofErr w:type="spellEnd"/>
+      <w:r>
+        <w:t xml:space="preserve"> log</w:t>
       </w:r>
       <w:r>
         <w:t>.</w:t>
@@ -6690,11 +7511,16 @@
       <w:r>
         <w:t xml:space="preserve">Para realizar las pruebas positivas y negativas, hemos llevado una metodología muy parecida a la llevada en el </w:t>
       </w:r>
+      <w:proofErr w:type="spellStart"/>
       <w:r>
         <w:t>C</w:t>
       </w:r>
       <w:r>
-        <w:t xml:space="preserve">reate solo que en el caso de las positivas en vez de </w:t>
+        <w:t>reate</w:t>
+      </w:r>
+      <w:proofErr w:type="spellEnd"/>
+      <w:r>
+        <w:t xml:space="preserve"> solo que en el caso de las positivas en vez de </w:t>
       </w:r>
       <w:r>
         <w:t>crear</w:t>
@@ -6703,7 +7529,15 @@
         <w:t xml:space="preserve"> hemos </w:t>
       </w:r>
       <w:r>
-        <w:t>actualizado el activity log</w:t>
+        <w:t xml:space="preserve">actualizado el </w:t>
+      </w:r>
+      <w:proofErr w:type="spellStart"/>
+      <w:r>
+        <w:t>activity</w:t>
+      </w:r>
+      <w:proofErr w:type="spellEnd"/>
+      <w:r>
+        <w:t xml:space="preserve"> log</w:t>
       </w:r>
       <w:r>
         <w:t>.</w:t>
@@ -6722,14 +7556,31 @@
       <w:r>
         <w:t xml:space="preserve"> con un rol diferente al de </w:t>
       </w:r>
+      <w:proofErr w:type="spellStart"/>
       <w:r>
         <w:t>member</w:t>
       </w:r>
-      <w:r>
-        <w:t xml:space="preserve"> (anónimo), después nos hemos logueado con un </w:t>
-      </w:r>
-      <w:r>
-        <w:t xml:space="preserve">member </w:t>
+      <w:proofErr w:type="spellEnd"/>
+      <w:r>
+        <w:t xml:space="preserve"> (anónimo), después nos hemos </w:t>
+      </w:r>
+      <w:proofErr w:type="spellStart"/>
+      <w:r>
+        <w:t>logueado</w:t>
+      </w:r>
+      <w:proofErr w:type="spellEnd"/>
+      <w:r>
+        <w:t xml:space="preserve"> con un </w:t>
+      </w:r>
+      <w:proofErr w:type="spellStart"/>
+      <w:proofErr w:type="gramStart"/>
+      <w:r>
+        <w:t>member</w:t>
+      </w:r>
+      <w:proofErr w:type="spellEnd"/>
+      <w:proofErr w:type="gramEnd"/>
+      <w:r>
+        <w:t xml:space="preserve"> </w:t>
       </w:r>
       <w:r>
         <w:t>pero con un usuario distinto al de</w:t>
@@ -6737,14 +7588,32 @@
       <w:r>
         <w:t xml:space="preserve">l </w:t>
       </w:r>
-      <w:r>
-        <w:t xml:space="preserve">activity log </w:t>
-      </w:r>
-      <w:r>
-        <w:t xml:space="preserve">que hemos intentado actualizar. Por último, nos hemos logueado con un </w:t>
-      </w:r>
-      <w:r>
-        <w:t xml:space="preserve">member </w:t>
+      <w:proofErr w:type="spellStart"/>
+      <w:r>
+        <w:t>activity</w:t>
+      </w:r>
+      <w:proofErr w:type="spellEnd"/>
+      <w:r>
+        <w:t xml:space="preserve"> log </w:t>
+      </w:r>
+      <w:r>
+        <w:t xml:space="preserve">que hemos intentado actualizar. Por último, nos hemos </w:t>
+      </w:r>
+      <w:proofErr w:type="spellStart"/>
+      <w:r>
+        <w:t>logueado</w:t>
+      </w:r>
+      <w:proofErr w:type="spellEnd"/>
+      <w:r>
+        <w:t xml:space="preserve"> con un </w:t>
+      </w:r>
+      <w:proofErr w:type="spellStart"/>
+      <w:r>
+        <w:t>member</w:t>
+      </w:r>
+      <w:proofErr w:type="spellEnd"/>
+      <w:r>
+        <w:t xml:space="preserve"> </w:t>
       </w:r>
       <w:r>
         <w:t xml:space="preserve">y con el usuario </w:t>
@@ -6758,8 +7627,13 @@
       <w:r>
         <w:t xml:space="preserve">un </w:t>
       </w:r>
-      <w:r>
-        <w:t xml:space="preserve">activity log </w:t>
+      <w:proofErr w:type="spellStart"/>
+      <w:r>
+        <w:t>activity</w:t>
+      </w:r>
+      <w:proofErr w:type="spellEnd"/>
+      <w:r>
+        <w:t xml:space="preserve"> log </w:t>
       </w:r>
       <w:r>
         <w:t xml:space="preserve">que ya </w:t>
@@ -6802,6 +7676,9 @@
         <w:ind w:firstLine="708"/>
       </w:pPr>
       <w:r>
+        <w:rPr>
+          <w:noProof/>
+        </w:rPr>
         <w:drawing>
           <wp:inline distT="0" distB="0" distL="0" distR="0" wp14:anchorId="134A6CE1" wp14:editId="3DABFE8B">
             <wp:extent cx="5400040" cy="1240155"/>
@@ -6844,7 +7721,39 @@
         <w:ind w:firstLine="708"/>
       </w:pPr>
       <w:r>
-        <w:t>Este caso se da ya que no se ha conseguido replicar todos los comportamientos contemplados y no se ha accedido a ningún return, en cualquier caso y como ocurría en el punto 3.1.1.3 (Create de flight assignment) no se cree que presente ningún problema ni fallo en la aplicación.</w:t>
+        <w:t xml:space="preserve">Este caso se da ya que no se ha conseguido replicar todos los comportamientos contemplados y no se ha accedido a ningún </w:t>
+      </w:r>
+      <w:proofErr w:type="spellStart"/>
+      <w:r>
+        <w:t>return</w:t>
+      </w:r>
+      <w:proofErr w:type="spellEnd"/>
+      <w:r>
+        <w:t>, en cualquier caso y como ocurría en el punto 3.1.1.3 (</w:t>
+      </w:r>
+      <w:proofErr w:type="spellStart"/>
+      <w:r>
+        <w:t>Create</w:t>
+      </w:r>
+      <w:proofErr w:type="spellEnd"/>
+      <w:r>
+        <w:t xml:space="preserve"> de </w:t>
+      </w:r>
+      <w:proofErr w:type="spellStart"/>
+      <w:r>
+        <w:t>flight</w:t>
+      </w:r>
+      <w:proofErr w:type="spellEnd"/>
+      <w:r>
+        <w:t xml:space="preserve"> </w:t>
+      </w:r>
+      <w:proofErr w:type="spellStart"/>
+      <w:r>
+        <w:t>assignment</w:t>
+      </w:r>
+      <w:proofErr w:type="spellEnd"/>
+      <w:r>
+        <w:t>) no se cree que presente ningún problema ni fallo en la aplicación.</w:t>
       </w:r>
     </w:p>
     <w:p>
@@ -6872,6 +7781,7 @@
         </w:rPr>
       </w:pPr>
       <w:bookmarkStart w:id="16" w:name="_Toc167735385"/>
+      <w:proofErr w:type="spellStart"/>
       <w:r>
         <w:rPr>
           <w:rFonts w:ascii="Arial Narrow" w:hAnsi="Arial Narrow"/>
@@ -6881,6 +7791,7 @@
         <w:t>Delete</w:t>
       </w:r>
       <w:bookmarkEnd w:id="16"/>
+      <w:proofErr w:type="spellEnd"/>
     </w:p>
     <w:p>
       <w:pPr>
@@ -6889,9 +7800,11 @@
       <w:r>
         <w:t xml:space="preserve">Esta funcionalidad consiste en que un </w:t>
       </w:r>
+      <w:proofErr w:type="spellStart"/>
       <w:r>
         <w:t>member</w:t>
       </w:r>
+      <w:proofErr w:type="spellEnd"/>
       <w:r>
         <w:t xml:space="preserve"> pued</w:t>
       </w:r>
@@ -6901,8 +7814,13 @@
       <w:r>
         <w:t xml:space="preserve"> borrar un </w:t>
       </w:r>
-      <w:r>
-        <w:t>activity log</w:t>
+      <w:proofErr w:type="spellStart"/>
+      <w:r>
+        <w:t>activity</w:t>
+      </w:r>
+      <w:proofErr w:type="spellEnd"/>
+      <w:r>
+        <w:t xml:space="preserve"> log</w:t>
       </w:r>
       <w:r>
         <w:t>.</w:t>
@@ -6921,8 +7839,13 @@
       <w:r>
         <w:t xml:space="preserve"> </w:t>
       </w:r>
-      <w:r>
-        <w:t>activity log</w:t>
+      <w:proofErr w:type="spellStart"/>
+      <w:r>
+        <w:t>activity</w:t>
+      </w:r>
+      <w:proofErr w:type="spellEnd"/>
+      <w:r>
+        <w:t xml:space="preserve"> log</w:t>
       </w:r>
       <w:r>
         <w:t xml:space="preserve"> no publicados</w:t>
@@ -6939,16 +7862,42 @@
         <w:ind w:firstLine="708"/>
       </w:pPr>
       <w:r>
-        <w:t xml:space="preserve">Para realizar las pruebas de hacking han seguido la misma línea que el Update, intentar borrar </w:t>
-      </w:r>
-      <w:r>
-        <w:t xml:space="preserve">activity logs </w:t>
-      </w:r>
-      <w:r>
-        <w:t xml:space="preserve">con el rol inadecuado, intentar borrarlo con el mismo rol pero usuario inadecuado (tanto publicados como no publicados) e intentar borrar un </w:t>
-      </w:r>
-      <w:r>
-        <w:t>activity log</w:t>
+        <w:t xml:space="preserve">Para realizar las pruebas de hacking han seguido la misma línea que el </w:t>
+      </w:r>
+      <w:proofErr w:type="spellStart"/>
+      <w:r>
+        <w:t>Update</w:t>
+      </w:r>
+      <w:proofErr w:type="spellEnd"/>
+      <w:r>
+        <w:t xml:space="preserve">, intentar borrar </w:t>
+      </w:r>
+      <w:proofErr w:type="spellStart"/>
+      <w:r>
+        <w:t>activity</w:t>
+      </w:r>
+      <w:proofErr w:type="spellEnd"/>
+      <w:r>
+        <w:t xml:space="preserve"> logs </w:t>
+      </w:r>
+      <w:r>
+        <w:t xml:space="preserve">con el rol inadecuado, intentar borrarlo con el mismo </w:t>
+      </w:r>
+      <w:proofErr w:type="gramStart"/>
+      <w:r>
+        <w:t>rol</w:t>
+      </w:r>
+      <w:proofErr w:type="gramEnd"/>
+      <w:r>
+        <w:t xml:space="preserve"> pero usuario inadecuado (tanto publicados como no publicados) e intentar borrar un </w:t>
+      </w:r>
+      <w:proofErr w:type="spellStart"/>
+      <w:r>
+        <w:t>activity</w:t>
+      </w:r>
+      <w:proofErr w:type="spellEnd"/>
+      <w:r>
+        <w:t xml:space="preserve"> log</w:t>
       </w:r>
       <w:r>
         <w:t xml:space="preserve"> </w:t>
@@ -6977,7 +7926,31 @@
         <w:t xml:space="preserve">% de cobertura </w:t>
       </w:r>
       <w:r>
-        <w:t>debido a la aparición de 2 líneas rojas, una de ellas igual a la del punto 3.1.1.5 (Delete de flight assignment) y la siguiente que se debe a no acceder nunca al método GET:</w:t>
+        <w:t>debido a la aparición de 2 líneas rojas, una de ellas igual a la del punto 3.1.1.5 (</w:t>
+      </w:r>
+      <w:proofErr w:type="spellStart"/>
+      <w:r>
+        <w:t>Delete</w:t>
+      </w:r>
+      <w:proofErr w:type="spellEnd"/>
+      <w:r>
+        <w:t xml:space="preserve"> de </w:t>
+      </w:r>
+      <w:proofErr w:type="spellStart"/>
+      <w:r>
+        <w:t>flight</w:t>
+      </w:r>
+      <w:proofErr w:type="spellEnd"/>
+      <w:r>
+        <w:t xml:space="preserve"> </w:t>
+      </w:r>
+      <w:proofErr w:type="spellStart"/>
+      <w:r>
+        <w:t>assignment</w:t>
+      </w:r>
+      <w:proofErr w:type="spellEnd"/>
+      <w:r>
+        <w:t>) y la siguiente que se debe a no acceder nunca al método GET:</w:t>
       </w:r>
     </w:p>
     <w:p>
@@ -6985,6 +7958,9 @@
         <w:ind w:firstLine="708"/>
       </w:pPr>
       <w:r>
+        <w:rPr>
+          <w:noProof/>
+        </w:rPr>
         <w:lastRenderedPageBreak/>
         <w:drawing>
           <wp:inline distT="0" distB="0" distL="0" distR="0" wp14:anchorId="162BF494" wp14:editId="0A97FB2B">
@@ -7048,6 +8024,7 @@
         </w:rPr>
       </w:pPr>
       <w:bookmarkStart w:id="17" w:name="_Toc167735386"/>
+      <w:proofErr w:type="spellStart"/>
       <w:r>
         <w:rPr>
           <w:rFonts w:ascii="Arial Narrow" w:hAnsi="Arial Narrow"/>
@@ -7057,6 +8034,7 @@
         <w:t>Publish</w:t>
       </w:r>
       <w:bookmarkEnd w:id="17"/>
+      <w:proofErr w:type="spellEnd"/>
     </w:p>
     <w:p>
       <w:pPr>
@@ -7065,14 +8043,21 @@
       <w:r>
         <w:t xml:space="preserve">Esta funcionalidad consiste en que un </w:t>
       </w:r>
+      <w:proofErr w:type="spellStart"/>
       <w:r>
         <w:t>member</w:t>
       </w:r>
+      <w:proofErr w:type="spellEnd"/>
       <w:r>
         <w:t xml:space="preserve"> puede publicar un </w:t>
       </w:r>
-      <w:r>
-        <w:t>activity log</w:t>
+      <w:proofErr w:type="spellStart"/>
+      <w:r>
+        <w:t>activity</w:t>
+      </w:r>
+      <w:proofErr w:type="spellEnd"/>
+      <w:r>
+        <w:t xml:space="preserve"> log</w:t>
       </w:r>
       <w:r>
         <w:t>.</w:t>
@@ -7083,14 +8068,43 @@
       <w:r>
         <w:t xml:space="preserve">Para realizar las pruebas positivas y negativas, hemos primero probado a publicar </w:t>
       </w:r>
-      <w:r>
-        <w:t xml:space="preserve">activity logs </w:t>
+      <w:proofErr w:type="spellStart"/>
+      <w:r>
+        <w:t>activity</w:t>
+      </w:r>
+      <w:proofErr w:type="spellEnd"/>
+      <w:r>
+        <w:t xml:space="preserve"> logs </w:t>
       </w:r>
       <w:r>
         <w:t xml:space="preserve">modificando campos para que dieran </w:t>
       </w:r>
       <w:r>
-        <w:t>los errores correspondientes de forma similar al Publish de flight assignment.</w:t>
+        <w:t xml:space="preserve">los errores correspondientes de forma similar al </w:t>
+      </w:r>
+      <w:proofErr w:type="spellStart"/>
+      <w:r>
+        <w:t>Publish</w:t>
+      </w:r>
+      <w:proofErr w:type="spellEnd"/>
+      <w:r>
+        <w:t xml:space="preserve"> de </w:t>
+      </w:r>
+      <w:proofErr w:type="spellStart"/>
+      <w:r>
+        <w:t>flight</w:t>
+      </w:r>
+      <w:proofErr w:type="spellEnd"/>
+      <w:r>
+        <w:t xml:space="preserve"> </w:t>
+      </w:r>
+      <w:proofErr w:type="spellStart"/>
+      <w:r>
+        <w:t>assignment</w:t>
+      </w:r>
+      <w:proofErr w:type="spellEnd"/>
+      <w:r>
+        <w:t>.</w:t>
       </w:r>
     </w:p>
     <w:p>
@@ -7112,14 +8126,26 @@
       <w:r>
         <w:t xml:space="preserve">, luego con el rol de </w:t>
       </w:r>
-      <w:r>
-        <w:t xml:space="preserve">member </w:t>
+      <w:proofErr w:type="spellStart"/>
+      <w:proofErr w:type="gramStart"/>
+      <w:r>
+        <w:t>member</w:t>
+      </w:r>
+      <w:proofErr w:type="spellEnd"/>
+      <w:proofErr w:type="gramEnd"/>
+      <w:r>
+        <w:t xml:space="preserve"> </w:t>
       </w:r>
       <w:r>
         <w:t xml:space="preserve">pero con el usuario inadecuado y, por último, con el rol y usuario correcto hemos intentado publicar </w:t>
       </w:r>
-      <w:r>
-        <w:t>activity logs</w:t>
+      <w:proofErr w:type="spellStart"/>
+      <w:r>
+        <w:t>activity</w:t>
+      </w:r>
+      <w:proofErr w:type="spellEnd"/>
+      <w:r>
+        <w:t xml:space="preserve"> logs</w:t>
       </w:r>
       <w:r>
         <w:t xml:space="preserve"> que ya estaban publicad</w:t>
@@ -7151,7 +8177,31 @@
         <w:t xml:space="preserve">% de cobertura </w:t>
       </w:r>
       <w:r>
-        <w:t>apareciendo las mismas línea amarillas que se vienen explicando y las líneas rojas mencionadas en el punto 3.1.2.4 (Update de activity log)</w:t>
+        <w:t xml:space="preserve">apareciendo las </w:t>
+      </w:r>
+      <w:proofErr w:type="gramStart"/>
+      <w:r>
+        <w:t>mismas línea</w:t>
+      </w:r>
+      <w:proofErr w:type="gramEnd"/>
+      <w:r>
+        <w:t xml:space="preserve"> amarillas que se vienen explicando y las líneas rojas mencionadas en el punto 3.1.2.4 (</w:t>
+      </w:r>
+      <w:proofErr w:type="spellStart"/>
+      <w:r>
+        <w:t>Update</w:t>
+      </w:r>
+      <w:proofErr w:type="spellEnd"/>
+      <w:r>
+        <w:t xml:space="preserve"> de </w:t>
+      </w:r>
+      <w:proofErr w:type="spellStart"/>
+      <w:r>
+        <w:t>activity</w:t>
+      </w:r>
+      <w:proofErr w:type="spellEnd"/>
+      <w:r>
+        <w:t xml:space="preserve"> log)</w:t>
       </w:r>
       <w:r>
         <w:t>.</w:t>
@@ -7174,6 +8224,7 @@
         </w:rPr>
       </w:pPr>
       <w:bookmarkStart w:id="18" w:name="_Toc167735390"/>
+      <w:proofErr w:type="spellStart"/>
       <w:r>
         <w:rPr>
           <w:rFonts w:ascii="Arial Narrow" w:hAnsi="Arial Narrow"/>
@@ -7181,7 +8232,17 @@
           <w:bCs/>
           <w:szCs w:val="24"/>
         </w:rPr>
-        <w:t>Testing de rendimiento</w:t>
+        <w:t>Testing</w:t>
+      </w:r>
+      <w:proofErr w:type="spellEnd"/>
+      <w:r>
+        <w:rPr>
+          <w:rFonts w:ascii="Arial Narrow" w:hAnsi="Arial Narrow"/>
+          <w:b/>
+          <w:bCs/>
+          <w:szCs w:val="24"/>
+        </w:rPr>
+        <w:t xml:space="preserve"> de rendimiento</w:t>
       </w:r>
       <w:bookmarkEnd w:id="18"/>
     </w:p>
@@ -7242,7 +8303,6 @@
           <w:b/>
           <w:bCs/>
         </w:rPr>
-        <w:lastRenderedPageBreak/>
         <w:t>Sin índices</w:t>
       </w:r>
       <w:bookmarkEnd w:id="19"/>
@@ -7252,22 +8312,34 @@
         <w:ind w:firstLine="708"/>
       </w:pPr>
       <w:r>
-        <w:rPr>
-          <w:noProof/>
-        </w:rPr>
+        <w:t>Tras aplicar los procedimientos explicados en las diapositivas hemos obtenido los siguientes tiempos para las diversas funcionalidades.</w:t>
+      </w:r>
+      <w:r>
+        <w:t xml:space="preserve"> </w:t>
+      </w:r>
+      <w:r>
+        <w:t>Además,</w:t>
+      </w:r>
+      <w:r>
+        <w:t xml:space="preserve"> mostramos un gráfico donde podemos ver </w:t>
+      </w:r>
+      <w:r>
+        <w:t>cuáles</w:t>
+      </w:r>
+      <w:r>
+        <w:t xml:space="preserve"> son las funcionalidades que tardan más en ejecutarse.</w:t>
+      </w:r>
+    </w:p>
+    <w:p>
+      <w:pPr>
+        <w:ind w:firstLine="0"/>
+      </w:pPr>
+      <w:r>
         <w:drawing>
-          <wp:anchor distT="0" distB="0" distL="114300" distR="114300" simplePos="0" relativeHeight="251662336" behindDoc="0" locked="0" layoutInCell="1" allowOverlap="1" wp14:anchorId="7F9D33C9" wp14:editId="03D922C8">
-            <wp:simplePos x="0" y="0"/>
-            <wp:positionH relativeFrom="margin">
-              <wp:posOffset>-333375</wp:posOffset>
-            </wp:positionH>
-            <wp:positionV relativeFrom="paragraph">
-              <wp:posOffset>730250</wp:posOffset>
-            </wp:positionV>
-            <wp:extent cx="6059170" cy="2065020"/>
-            <wp:effectExtent l="0" t="0" r="0" b="0"/>
-            <wp:wrapTopAndBottom/>
-            <wp:docPr id="82186303" name="Imagen 1"/>
+          <wp:inline distT="0" distB="0" distL="0" distR="0" wp14:anchorId="1127BA93" wp14:editId="78D4DA18">
+            <wp:extent cx="4644421" cy="1838325"/>
+            <wp:effectExtent l="0" t="0" r="3810" b="0"/>
+            <wp:docPr id="1103238664" name="Imagen 1" descr="Gráfico, Gráfico en cascada&#10;&#10;El contenido generado por IA puede ser incorrecto."/>
             <wp:cNvGraphicFramePr>
               <a:graphicFrameLocks xmlns:a="http://schemas.openxmlformats.org/drawingml/2006/main" noChangeAspect="1"/>
             </wp:cNvGraphicFramePr>
@@ -7275,17 +8347,11 @@
               <a:graphicData uri="http://schemas.openxmlformats.org/drawingml/2006/picture">
                 <pic:pic xmlns:pic="http://schemas.openxmlformats.org/drawingml/2006/picture">
                   <pic:nvPicPr>
-                    <pic:cNvPr id="82186303" name="Imagen 1"/>
+                    <pic:cNvPr id="1103238664" name="Imagen 1" descr="Gráfico, Gráfico en cascada&#10;&#10;El contenido generado por IA puede ser incorrecto."/>
                     <pic:cNvPicPr/>
                   </pic:nvPicPr>
                   <pic:blipFill>
-                    <a:blip r:embed="rId19" cstate="print">
-                      <a:extLst>
-                        <a:ext uri="{28A0092B-C50C-407E-A947-70E740481C1C}">
-                          <a14:useLocalDpi xmlns:a14="http://schemas.microsoft.com/office/drawing/2010/main" val="0"/>
-                        </a:ext>
-                      </a:extLst>
-                    </a:blip>
+                    <a:blip r:embed="rId19"/>
                     <a:stretch>
                       <a:fillRect/>
                     </a:stretch>
@@ -7293,305 +8359,7 @@
                   <pic:spPr>
                     <a:xfrm>
                       <a:off x="0" y="0"/>
-                      <a:ext cx="6059170" cy="2065020"/>
-                    </a:xfrm>
-                    <a:prstGeom prst="rect">
-                      <a:avLst/>
-                    </a:prstGeom>
-                  </pic:spPr>
-                </pic:pic>
-              </a:graphicData>
-            </a:graphic>
-            <wp14:sizeRelV relativeFrom="margin">
-              <wp14:pctHeight>0</wp14:pctHeight>
-            </wp14:sizeRelV>
-          </wp:anchor>
-        </w:drawing>
-      </w:r>
-      <w:r>
-        <w:t>Tras aplicar los procedimientos explicados en las diapositivas hemos obtenido los siguientes tiempos para las diversas funcionalidades.</w:t>
-      </w:r>
-      <w:r>
-        <w:t xml:space="preserve"> </w:t>
-      </w:r>
-      <w:r>
-        <w:t>Además,</w:t>
-      </w:r>
-      <w:r>
-        <w:t xml:space="preserve"> mostramos un gráfico donde podemos ver </w:t>
-      </w:r>
-      <w:r>
-        <w:t>cuáles</w:t>
-      </w:r>
-      <w:r>
-        <w:t xml:space="preserve"> son las funcionalidades que tardan más en ejecutarse.</w:t>
-      </w:r>
-    </w:p>
-    <w:p>
-      <w:pPr>
-        <w:ind w:firstLine="0"/>
-      </w:pPr>
-    </w:p>
-    <w:p>
-      <w:pPr>
-        <w:ind w:firstLine="0"/>
-      </w:pPr>
-      <w:r>
-        <w:rPr>
-          <w:noProof/>
-        </w:rPr>
-        <w:drawing>
-          <wp:anchor distT="0" distB="0" distL="114300" distR="114300" simplePos="0" relativeHeight="251663360" behindDoc="0" locked="0" layoutInCell="1" allowOverlap="1" wp14:anchorId="05DE86D6" wp14:editId="4DF7229A">
-            <wp:simplePos x="0" y="0"/>
-            <wp:positionH relativeFrom="margin">
-              <wp:posOffset>1153160</wp:posOffset>
-            </wp:positionH>
-            <wp:positionV relativeFrom="paragraph">
-              <wp:posOffset>292100</wp:posOffset>
-            </wp:positionV>
-            <wp:extent cx="3085465" cy="2566035"/>
-            <wp:effectExtent l="0" t="0" r="635" b="5715"/>
-            <wp:wrapTopAndBottom/>
-            <wp:docPr id="912897290" name="Imagen 1"/>
-            <wp:cNvGraphicFramePr>
-              <a:graphicFrameLocks xmlns:a="http://schemas.openxmlformats.org/drawingml/2006/main" noChangeAspect="1"/>
-            </wp:cNvGraphicFramePr>
-            <a:graphic xmlns:a="http://schemas.openxmlformats.org/drawingml/2006/main">
-              <a:graphicData uri="http://schemas.openxmlformats.org/drawingml/2006/picture">
-                <pic:pic xmlns:pic="http://schemas.openxmlformats.org/drawingml/2006/picture">
-                  <pic:nvPicPr>
-                    <pic:cNvPr id="912897290" name="Imagen 1"/>
-                    <pic:cNvPicPr/>
-                  </pic:nvPicPr>
-                  <pic:blipFill>
-                    <a:blip r:embed="rId20">
-                      <a:extLst>
-                        <a:ext uri="{28A0092B-C50C-407E-A947-70E740481C1C}">
-                          <a14:useLocalDpi xmlns:a14="http://schemas.microsoft.com/office/drawing/2010/main" val="0"/>
-                        </a:ext>
-                      </a:extLst>
-                    </a:blip>
-                    <a:stretch>
-                      <a:fillRect/>
-                    </a:stretch>
-                  </pic:blipFill>
-                  <pic:spPr>
-                    <a:xfrm>
-                      <a:off x="0" y="0"/>
-                      <a:ext cx="3085465" cy="2566035"/>
-                    </a:xfrm>
-                    <a:prstGeom prst="rect">
-                      <a:avLst/>
-                    </a:prstGeom>
-                  </pic:spPr>
-                </pic:pic>
-              </a:graphicData>
-            </a:graphic>
-            <wp14:sizeRelH relativeFrom="margin">
-              <wp14:pctWidth>0</wp14:pctWidth>
-            </wp14:sizeRelH>
-          </wp:anchor>
-        </w:drawing>
-      </w:r>
-      <w:r>
-        <w:t xml:space="preserve">Y hemos obtenido de los datos los </w:t>
-      </w:r>
-      <w:r>
-        <w:t xml:space="preserve">siguientes resultados después del análisis </w:t>
-      </w:r>
-      <w:r>
-        <w:t>estadístico</w:t>
-      </w:r>
-      <w:r>
-        <w:t xml:space="preserve">: </w:t>
-      </w:r>
-    </w:p>
-    <w:p>
-      <w:pPr>
-        <w:ind w:firstLine="0"/>
-        <w:jc w:val="center"/>
-      </w:pPr>
-    </w:p>
-    <w:p>
-      <w:pPr>
-        <w:ind w:firstLine="708"/>
-      </w:pPr>
-      <w:r>
-        <w:t>A continuación, en el siguiente apartado, veremos si los resultados con los índices ya incluidos han mejorado o no las prestaciones.</w:t>
-      </w:r>
-    </w:p>
-    <w:p>
-      <w:pPr>
-        <w:pStyle w:val="Ttulo1"/>
-        <w:numPr>
-          <w:ilvl w:val="2"/>
-          <w:numId w:val="40"/>
-        </w:numPr>
-        <w:spacing w:after="0"/>
-        <w:ind w:left="1225" w:hanging="505"/>
-        <w:rPr>
-          <w:rFonts w:ascii="Arial Narrow" w:hAnsi="Arial Narrow"/>
-          <w:b/>
-          <w:bCs/>
-        </w:rPr>
-      </w:pPr>
-      <w:bookmarkStart w:id="20" w:name="_Toc167735392"/>
-      <w:r>
-        <w:rPr>
-          <w:rFonts w:ascii="Arial Narrow" w:hAnsi="Arial Narrow"/>
-          <w:b/>
-          <w:bCs/>
-        </w:rPr>
-        <w:t>Con índices</w:t>
-      </w:r>
-      <w:bookmarkEnd w:id="20"/>
-    </w:p>
-    <w:p>
-      <w:pPr>
-        <w:ind w:firstLine="708"/>
-      </w:pPr>
-      <w:r>
-        <w:t>Estos son los tiempos obtenidos para las distintas funcionalidades además de un gráfico para resaltar cuales son las funcionalidades que tardan más en ejecutarse.</w:t>
-      </w:r>
-    </w:p>
-    <w:p>
-      <w:pPr>
-        <w:rPr>
-          <w:sz w:val="6"/>
-          <w:szCs w:val="6"/>
-        </w:rPr>
-      </w:pPr>
-      <w:r>
-        <w:rPr>
-          <w:noProof/>
-        </w:rPr>
-        <w:lastRenderedPageBreak/>
-        <w:drawing>
-          <wp:anchor distT="0" distB="0" distL="114300" distR="114300" simplePos="0" relativeHeight="251664384" behindDoc="0" locked="0" layoutInCell="1" allowOverlap="1" wp14:anchorId="53682FBB" wp14:editId="3473811A">
-            <wp:simplePos x="0" y="0"/>
-            <wp:positionH relativeFrom="margin">
-              <wp:posOffset>-442595</wp:posOffset>
-            </wp:positionH>
-            <wp:positionV relativeFrom="paragraph">
-              <wp:posOffset>53340</wp:posOffset>
-            </wp:positionV>
-            <wp:extent cx="6278245" cy="2352675"/>
-            <wp:effectExtent l="0" t="0" r="8255" b="9525"/>
-            <wp:wrapTopAndBottom/>
-            <wp:docPr id="947257770" name="Imagen 1"/>
-            <wp:cNvGraphicFramePr>
-              <a:graphicFrameLocks xmlns:a="http://schemas.openxmlformats.org/drawingml/2006/main" noChangeAspect="1"/>
-            </wp:cNvGraphicFramePr>
-            <a:graphic xmlns:a="http://schemas.openxmlformats.org/drawingml/2006/main">
-              <a:graphicData uri="http://schemas.openxmlformats.org/drawingml/2006/picture">
-                <pic:pic xmlns:pic="http://schemas.openxmlformats.org/drawingml/2006/picture">
-                  <pic:nvPicPr>
-                    <pic:cNvPr id="947257770" name="Imagen 1"/>
-                    <pic:cNvPicPr/>
-                  </pic:nvPicPr>
-                  <pic:blipFill>
-                    <a:blip r:embed="rId21">
-                      <a:extLst>
-                        <a:ext uri="{28A0092B-C50C-407E-A947-70E740481C1C}">
-                          <a14:useLocalDpi xmlns:a14="http://schemas.microsoft.com/office/drawing/2010/main" val="0"/>
-                        </a:ext>
-                      </a:extLst>
-                    </a:blip>
-                    <a:stretch>
-                      <a:fillRect/>
-                    </a:stretch>
-                  </pic:blipFill>
-                  <pic:spPr>
-                    <a:xfrm>
-                      <a:off x="0" y="0"/>
-                      <a:ext cx="6278245" cy="2352675"/>
-                    </a:xfrm>
-                    <a:prstGeom prst="rect">
-                      <a:avLst/>
-                    </a:prstGeom>
-                  </pic:spPr>
-                </pic:pic>
-              </a:graphicData>
-            </a:graphic>
-            <wp14:sizeRelH relativeFrom="margin">
-              <wp14:pctWidth>0</wp14:pctWidth>
-            </wp14:sizeRelH>
-            <wp14:sizeRelV relativeFrom="margin">
-              <wp14:pctHeight>0</wp14:pctHeight>
-            </wp14:sizeRelV>
-          </wp:anchor>
-        </w:drawing>
-      </w:r>
-    </w:p>
-    <w:p>
-      <w:pPr>
-        <w:ind w:firstLine="0"/>
-      </w:pPr>
-    </w:p>
-    <w:p>
-      <w:pPr>
-        <w:ind w:firstLine="708"/>
-      </w:pPr>
-      <w:r>
-        <w:t>Como podemos observar el promedio general ha sido prácticamente igual (incluso un poco mayor) que sin utilizar los índices lo cual ya puede darnos un indicio de que no han mejorado las prestaciones.</w:t>
-      </w:r>
-    </w:p>
-    <w:p>
-      <w:pPr>
-        <w:ind w:firstLine="0"/>
-      </w:pPr>
-    </w:p>
-    <w:p>
-      <w:pPr>
-        <w:ind w:firstLine="0"/>
-      </w:pPr>
-      <w:r>
-        <w:t>Y hemos obtenido de los datos los siguientes resultados después del análisis estadístico</w:t>
-      </w:r>
-      <w:r>
-        <w:t>:</w:t>
-      </w:r>
-    </w:p>
-    <w:p>
-      <w:pPr>
-        <w:ind w:firstLine="0"/>
-        <w:jc w:val="center"/>
-      </w:pPr>
-      <w:r>
-        <w:rPr>
-          <w:noProof/>
-        </w:rPr>
-        <w:drawing>
-          <wp:inline distT="0" distB="0" distL="0" distR="0" wp14:anchorId="34D55BFD" wp14:editId="06EA41EF">
-            <wp:extent cx="3286135" cy="2649736"/>
-            <wp:effectExtent l="0" t="0" r="0" b="0"/>
-            <wp:docPr id="151800227" name="Imagen 1"/>
-            <wp:cNvGraphicFramePr>
-              <a:graphicFrameLocks xmlns:a="http://schemas.openxmlformats.org/drawingml/2006/main" noChangeAspect="1"/>
-            </wp:cNvGraphicFramePr>
-            <a:graphic xmlns:a="http://schemas.openxmlformats.org/drawingml/2006/main">
-              <a:graphicData uri="http://schemas.openxmlformats.org/drawingml/2006/picture">
-                <pic:pic xmlns:pic="http://schemas.openxmlformats.org/drawingml/2006/picture">
-                  <pic:nvPicPr>
-                    <pic:cNvPr id="151800227" name="Imagen 1"/>
-                    <pic:cNvPicPr/>
-                  </pic:nvPicPr>
-                  <pic:blipFill>
-                    <a:blip r:embed="rId22">
-                      <a:extLst>
-                        <a:ext uri="{28A0092B-C50C-407E-A947-70E740481C1C}">
-                          <a14:useLocalDpi xmlns:a14="http://schemas.microsoft.com/office/drawing/2010/main" val="0"/>
-                        </a:ext>
-                      </a:extLst>
-                    </a:blip>
-                    <a:stretch>
-                      <a:fillRect/>
-                    </a:stretch>
-                  </pic:blipFill>
-                  <pic:spPr>
-                    <a:xfrm>
-                      <a:off x="0" y="0"/>
-                      <a:ext cx="3286135" cy="2649736"/>
+                      <a:ext cx="4649645" cy="1840393"/>
                     </a:xfrm>
                     <a:prstGeom prst="rect">
                       <a:avLst/>
@@ -7607,75 +8375,31 @@
     <w:p>
       <w:pPr>
         <w:ind w:firstLine="0"/>
-        <w:jc w:val="left"/>
-      </w:pPr>
+      </w:pPr>
+      <w:r>
+        <w:lastRenderedPageBreak/>
+        <w:t xml:space="preserve">Y hemos obtenido de los datos los </w:t>
+      </w:r>
+      <w:r>
+        <w:t xml:space="preserve">siguientes resultados después del análisis </w:t>
+      </w:r>
+      <w:r>
+        <w:t>estadístico</w:t>
+      </w:r>
+      <w:r>
+        <w:t xml:space="preserve">: </w:t>
+      </w:r>
     </w:p>
     <w:p>
       <w:pPr>
         <w:ind w:firstLine="0"/>
-        <w:jc w:val="left"/>
-      </w:pPr>
-    </w:p>
-    <w:p>
-      <w:pPr>
-        <w:ind w:firstLine="0"/>
-        <w:jc w:val="left"/>
-      </w:pPr>
-    </w:p>
-    <w:p>
-      <w:pPr>
-        <w:ind w:firstLine="0"/>
-        <w:jc w:val="left"/>
-      </w:pPr>
-    </w:p>
-    <w:p>
-      <w:pPr>
-        <w:ind w:firstLine="0"/>
-        <w:jc w:val="left"/>
-      </w:pPr>
-    </w:p>
-    <w:p>
-      <w:pPr>
-        <w:ind w:firstLine="0"/>
-        <w:jc w:val="left"/>
-        <w:rPr>
-          <w:b/>
-          <w:bCs/>
-          <w:u w:val="single"/>
-        </w:rPr>
-      </w:pPr>
-      <w:r>
-        <w:rPr>
-          <w:b/>
-          <w:bCs/>
-          <w:u w:val="single"/>
-        </w:rPr>
-        <w:t>Comparación entre utilizar y no utilizar índices</w:t>
-      </w:r>
-    </w:p>
-    <w:p>
-      <w:pPr>
-        <w:ind w:firstLine="0"/>
-        <w:jc w:val="left"/>
-      </w:pPr>
-      <w:r>
-        <w:rPr>
-          <w:noProof/>
-        </w:rPr>
-        <w:lastRenderedPageBreak/>
+      </w:pPr>
+      <w:r>
         <w:drawing>
-          <wp:anchor distT="0" distB="0" distL="114300" distR="114300" simplePos="0" relativeHeight="251665408" behindDoc="0" locked="0" layoutInCell="1" allowOverlap="1" wp14:anchorId="1BCD2E2B" wp14:editId="00858FF8">
-            <wp:simplePos x="0" y="0"/>
-            <wp:positionH relativeFrom="margin">
-              <wp:posOffset>-645795</wp:posOffset>
-            </wp:positionH>
-            <wp:positionV relativeFrom="paragraph">
-              <wp:posOffset>282575</wp:posOffset>
-            </wp:positionV>
-            <wp:extent cx="6694170" cy="2241550"/>
-            <wp:effectExtent l="0" t="0" r="0" b="6350"/>
-            <wp:wrapTopAndBottom/>
-            <wp:docPr id="1501467988" name="Imagen 1"/>
+          <wp:inline distT="0" distB="0" distL="0" distR="0" wp14:anchorId="79F0389C" wp14:editId="3E0EEA4F">
+            <wp:extent cx="3181794" cy="3658111"/>
+            <wp:effectExtent l="0" t="0" r="0" b="0"/>
+            <wp:docPr id="1181196577" name="Imagen 1" descr="Tabla&#10;&#10;El contenido generado por IA puede ser incorrecto."/>
             <wp:cNvGraphicFramePr>
               <a:graphicFrameLocks xmlns:a="http://schemas.openxmlformats.org/drawingml/2006/main" noChangeAspect="1"/>
             </wp:cNvGraphicFramePr>
@@ -7683,17 +8407,11 @@
               <a:graphicData uri="http://schemas.openxmlformats.org/drawingml/2006/picture">
                 <pic:pic xmlns:pic="http://schemas.openxmlformats.org/drawingml/2006/picture">
                   <pic:nvPicPr>
-                    <pic:cNvPr id="1501467988" name="Imagen 1"/>
+                    <pic:cNvPr id="1181196577" name="Imagen 1" descr="Tabla&#10;&#10;El contenido generado por IA puede ser incorrecto."/>
                     <pic:cNvPicPr/>
                   </pic:nvPicPr>
                   <pic:blipFill>
-                    <a:blip r:embed="rId23">
-                      <a:extLst>
-                        <a:ext uri="{28A0092B-C50C-407E-A947-70E740481C1C}">
-                          <a14:useLocalDpi xmlns:a14="http://schemas.microsoft.com/office/drawing/2010/main" val="0"/>
-                        </a:ext>
-                      </a:extLst>
-                    </a:blip>
+                    <a:blip r:embed="rId20"/>
                     <a:stretch>
                       <a:fillRect/>
                     </a:stretch>
@@ -7701,7 +8419,7 @@
                   <pic:spPr>
                     <a:xfrm>
                       <a:off x="0" y="0"/>
-                      <a:ext cx="6694170" cy="2241550"/>
+                      <a:ext cx="3181794" cy="3658111"/>
                     </a:xfrm>
                     <a:prstGeom prst="rect">
                       <a:avLst/>
@@ -7710,50 +8428,76 @@
                 </pic:pic>
               </a:graphicData>
             </a:graphic>
-            <wp14:sizeRelV relativeFrom="margin">
-              <wp14:pctHeight>0</wp14:pctHeight>
-            </wp14:sizeRelV>
-          </wp:anchor>
+          </wp:inline>
         </w:drawing>
       </w:r>
-      <w:r>
-        <w:t xml:space="preserve">Nos disponemos a comparar los </w:t>
-      </w:r>
-      <w:r>
-        <w:t>siguientes resultados</w:t>
-      </w:r>
-      <w:r>
-        <w:t>:</w:t>
-      </w:r>
     </w:p>
     <w:p>
       <w:pPr>
         <w:ind w:firstLine="0"/>
-        <w:jc w:val="left"/>
+        <w:jc w:val="center"/>
+      </w:pPr>
+    </w:p>
+    <w:p>
+      <w:pPr>
+        <w:ind w:firstLine="708"/>
+      </w:pPr>
+      <w:r>
+        <w:t>A continuación, en el siguiente apartado, veremos si los resultados con los índices ya incluidos han mejorado o no las prestaciones.</w:t>
+      </w:r>
+    </w:p>
+    <w:p>
+      <w:pPr>
+        <w:pStyle w:val="Ttulo1"/>
+        <w:numPr>
+          <w:ilvl w:val="2"/>
+          <w:numId w:val="40"/>
+        </w:numPr>
+        <w:spacing w:after="0"/>
+        <w:ind w:left="1225" w:hanging="505"/>
+        <w:rPr>
+          <w:rFonts w:ascii="Arial Narrow" w:hAnsi="Arial Narrow"/>
+          <w:b/>
+          <w:bCs/>
+        </w:rPr>
+      </w:pPr>
+      <w:bookmarkStart w:id="20" w:name="_Toc167735392"/>
+      <w:r>
+        <w:rPr>
+          <w:rFonts w:ascii="Arial Narrow" w:hAnsi="Arial Narrow"/>
+          <w:b/>
+          <w:bCs/>
+        </w:rPr>
+        <w:t>Con índices</w:t>
+      </w:r>
+      <w:bookmarkEnd w:id="20"/>
+    </w:p>
+    <w:p>
+      <w:pPr>
+        <w:ind w:firstLine="708"/>
+      </w:pPr>
+      <w:r>
+        <w:t>Estos son los tiempos obtenidos para las distintas funcionalidades además de un gráfico para resaltar cuales son las funcionalidades que tardan más en ejecutarse.</w:t>
+      </w:r>
+    </w:p>
+    <w:p>
+      <w:pPr>
+        <w:rPr>
+          <w:sz w:val="6"/>
+          <w:szCs w:val="6"/>
+        </w:rPr>
       </w:pPr>
     </w:p>
     <w:p>
       <w:pPr>
         <w:ind w:firstLine="0"/>
-        <w:jc w:val="left"/>
-      </w:pPr>
-      <w:r>
-        <w:rPr>
-          <w:noProof/>
-        </w:rPr>
+      </w:pPr>
+      <w:r>
         <w:drawing>
-          <wp:anchor distT="0" distB="0" distL="114300" distR="114300" simplePos="0" relativeHeight="251666432" behindDoc="0" locked="0" layoutInCell="1" allowOverlap="1" wp14:anchorId="33AED8F8" wp14:editId="360CB000">
-            <wp:simplePos x="0" y="0"/>
-            <wp:positionH relativeFrom="margin">
-              <wp:posOffset>832485</wp:posOffset>
-            </wp:positionH>
-            <wp:positionV relativeFrom="paragraph">
-              <wp:posOffset>362585</wp:posOffset>
-            </wp:positionV>
-            <wp:extent cx="3724275" cy="1805305"/>
-            <wp:effectExtent l="0" t="0" r="9525" b="4445"/>
-            <wp:wrapTopAndBottom/>
-            <wp:docPr id="211508641" name="Imagen 1"/>
+          <wp:inline distT="0" distB="0" distL="0" distR="0" wp14:anchorId="4AD93393" wp14:editId="7D11D292">
+            <wp:extent cx="5400040" cy="2078355"/>
+            <wp:effectExtent l="0" t="0" r="0" b="0"/>
+            <wp:docPr id="573509831" name="Imagen 1" descr="Gráfico, Gráfico en cascada&#10;&#10;El contenido generado por IA puede ser incorrecto."/>
             <wp:cNvGraphicFramePr>
               <a:graphicFrameLocks xmlns:a="http://schemas.openxmlformats.org/drawingml/2006/main" noChangeAspect="1"/>
             </wp:cNvGraphicFramePr>
@@ -7761,17 +8505,11 @@
               <a:graphicData uri="http://schemas.openxmlformats.org/drawingml/2006/picture">
                 <pic:pic xmlns:pic="http://schemas.openxmlformats.org/drawingml/2006/picture">
                   <pic:nvPicPr>
-                    <pic:cNvPr id="211508641" name="Imagen 1"/>
+                    <pic:cNvPr id="573509831" name="Imagen 1" descr="Gráfico, Gráfico en cascada&#10;&#10;El contenido generado por IA puede ser incorrecto."/>
                     <pic:cNvPicPr/>
                   </pic:nvPicPr>
                   <pic:blipFill>
-                    <a:blip r:embed="rId24">
-                      <a:extLst>
-                        <a:ext uri="{28A0092B-C50C-407E-A947-70E740481C1C}">
-                          <a14:useLocalDpi xmlns:a14="http://schemas.microsoft.com/office/drawing/2010/main" val="0"/>
-                        </a:ext>
-                      </a:extLst>
-                    </a:blip>
+                    <a:blip r:embed="rId21"/>
                     <a:stretch>
                       <a:fillRect/>
                     </a:stretch>
@@ -7779,7 +8517,7 @@
                   <pic:spPr>
                     <a:xfrm>
                       <a:off x="0" y="0"/>
-                      <a:ext cx="3724275" cy="1805305"/>
+                      <a:ext cx="5400040" cy="2078355"/>
                     </a:xfrm>
                     <a:prstGeom prst="rect">
                       <a:avLst/>
@@ -7788,23 +8526,195 @@
                 </pic:pic>
               </a:graphicData>
             </a:graphic>
-            <wp14:sizeRelH relativeFrom="margin">
-              <wp14:pctWidth>0</wp14:pctWidth>
-            </wp14:sizeRelH>
-            <wp14:sizeRelV relativeFrom="margin">
-              <wp14:pctHeight>0</wp14:pctHeight>
-            </wp14:sizeRelV>
-          </wp:anchor>
+          </wp:inline>
         </w:drawing>
       </w:r>
-      <w:r>
-        <w:t>Tras compararlos hemos obtenido lo siguiente resultados:</w:t>
+    </w:p>
+    <w:p>
+      <w:pPr>
+        <w:ind w:firstLine="708"/>
+      </w:pPr>
+      <w:r>
+        <w:t xml:space="preserve">Como podemos observar el promedio general ha sido </w:t>
+      </w:r>
+      <w:r>
+        <w:t>algo mayor</w:t>
+      </w:r>
+      <w:r>
+        <w:t xml:space="preserve"> que sin utilizar los índices lo cual ya puede darnos un indicio de que no han mejorado las prestaciones.</w:t>
+      </w:r>
+    </w:p>
+    <w:p>
+      <w:pPr>
+        <w:ind w:firstLine="0"/>
+      </w:pPr>
+    </w:p>
+    <w:p>
+      <w:pPr>
+        <w:ind w:firstLine="0"/>
+      </w:pPr>
+      <w:r>
+        <w:lastRenderedPageBreak/>
+        <w:t>Y hemos obtenido de los datos los siguientes resultados después del análisis estadístico</w:t>
+      </w:r>
+      <w:r>
+        <w:t>:</w:t>
+      </w:r>
+    </w:p>
+    <w:p>
+      <w:pPr>
+        <w:ind w:firstLine="0"/>
+        <w:jc w:val="center"/>
+      </w:pPr>
+      <w:r>
+        <w:drawing>
+          <wp:inline distT="0" distB="0" distL="0" distR="0" wp14:anchorId="289F43CD" wp14:editId="645B5EED">
+            <wp:extent cx="3267531" cy="3724795"/>
+            <wp:effectExtent l="0" t="0" r="9525" b="9525"/>
+            <wp:docPr id="2066171743" name="Imagen 1" descr="Tabla&#10;&#10;El contenido generado por IA puede ser incorrecto."/>
+            <wp:cNvGraphicFramePr>
+              <a:graphicFrameLocks xmlns:a="http://schemas.openxmlformats.org/drawingml/2006/main" noChangeAspect="1"/>
+            </wp:cNvGraphicFramePr>
+            <a:graphic xmlns:a="http://schemas.openxmlformats.org/drawingml/2006/main">
+              <a:graphicData uri="http://schemas.openxmlformats.org/drawingml/2006/picture">
+                <pic:pic xmlns:pic="http://schemas.openxmlformats.org/drawingml/2006/picture">
+                  <pic:nvPicPr>
+                    <pic:cNvPr id="2066171743" name="Imagen 1" descr="Tabla&#10;&#10;El contenido generado por IA puede ser incorrecto."/>
+                    <pic:cNvPicPr/>
+                  </pic:nvPicPr>
+                  <pic:blipFill>
+                    <a:blip r:embed="rId22"/>
+                    <a:stretch>
+                      <a:fillRect/>
+                    </a:stretch>
+                  </pic:blipFill>
+                  <pic:spPr>
+                    <a:xfrm>
+                      <a:off x="0" y="0"/>
+                      <a:ext cx="3267531" cy="3724795"/>
+                    </a:xfrm>
+                    <a:prstGeom prst="rect">
+                      <a:avLst/>
+                    </a:prstGeom>
+                  </pic:spPr>
+                </pic:pic>
+              </a:graphicData>
+            </a:graphic>
+          </wp:inline>
+        </w:drawing>
       </w:r>
     </w:p>
     <w:p>
       <w:pPr>
         <w:ind w:firstLine="0"/>
         <w:jc w:val="left"/>
+      </w:pPr>
+    </w:p>
+    <w:p>
+      <w:pPr>
+        <w:ind w:firstLine="0"/>
+        <w:jc w:val="left"/>
+      </w:pPr>
+    </w:p>
+    <w:p>
+      <w:pPr>
+        <w:ind w:firstLine="0"/>
+        <w:jc w:val="left"/>
+      </w:pPr>
+    </w:p>
+    <w:p>
+      <w:pPr>
+        <w:ind w:firstLine="0"/>
+        <w:jc w:val="left"/>
+      </w:pPr>
+    </w:p>
+    <w:p>
+      <w:pPr>
+        <w:ind w:firstLine="0"/>
+        <w:jc w:val="left"/>
+      </w:pPr>
+    </w:p>
+    <w:p>
+      <w:pPr>
+        <w:ind w:firstLine="0"/>
+        <w:jc w:val="left"/>
+        <w:rPr>
+          <w:b/>
+          <w:bCs/>
+          <w:u w:val="single"/>
+        </w:rPr>
+      </w:pPr>
+      <w:r>
+        <w:rPr>
+          <w:b/>
+          <w:bCs/>
+          <w:u w:val="single"/>
+        </w:rPr>
+        <w:t>Comparación entre utilizar y no utilizar índices</w:t>
+      </w:r>
+    </w:p>
+    <w:p>
+      <w:pPr>
+        <w:ind w:firstLine="0"/>
+        <w:jc w:val="left"/>
+      </w:pPr>
+      <w:r>
+        <w:t xml:space="preserve">Nos disponemos a comparar los </w:t>
+      </w:r>
+      <w:r>
+        <w:t>siguientes resultados</w:t>
+      </w:r>
+      <w:r>
+        <w:t xml:space="preserve"> con una prueba z para medias de dos muestras y llegamos a la siguiente tabla:</w:t>
+      </w:r>
+    </w:p>
+    <w:p>
+      <w:pPr>
+        <w:ind w:firstLine="0"/>
+        <w:jc w:val="left"/>
+      </w:pPr>
+      <w:r>
+        <w:drawing>
+          <wp:inline distT="0" distB="0" distL="0" distR="0" wp14:anchorId="7863A3EF" wp14:editId="6CC0CD88">
+            <wp:extent cx="4925112" cy="2400635"/>
+            <wp:effectExtent l="0" t="0" r="8890" b="0"/>
+            <wp:docPr id="1987949244" name="Imagen 1" descr="Interfaz de usuario gráfica, Aplicación, Tabla&#10;&#10;El contenido generado por IA puede ser incorrecto."/>
+            <wp:cNvGraphicFramePr>
+              <a:graphicFrameLocks xmlns:a="http://schemas.openxmlformats.org/drawingml/2006/main" noChangeAspect="1"/>
+            </wp:cNvGraphicFramePr>
+            <a:graphic xmlns:a="http://schemas.openxmlformats.org/drawingml/2006/main">
+              <a:graphicData uri="http://schemas.openxmlformats.org/drawingml/2006/picture">
+                <pic:pic xmlns:pic="http://schemas.openxmlformats.org/drawingml/2006/picture">
+                  <pic:nvPicPr>
+                    <pic:cNvPr id="1987949244" name="Imagen 1" descr="Interfaz de usuario gráfica, Aplicación, Tabla&#10;&#10;El contenido generado por IA puede ser incorrecto."/>
+                    <pic:cNvPicPr/>
+                  </pic:nvPicPr>
+                  <pic:blipFill>
+                    <a:blip r:embed="rId23"/>
+                    <a:stretch>
+                      <a:fillRect/>
+                    </a:stretch>
+                  </pic:blipFill>
+                  <pic:spPr>
+                    <a:xfrm>
+                      <a:off x="0" y="0"/>
+                      <a:ext cx="4925112" cy="2400635"/>
+                    </a:xfrm>
+                    <a:prstGeom prst="rect">
+                      <a:avLst/>
+                    </a:prstGeom>
+                  </pic:spPr>
+                </pic:pic>
+              </a:graphicData>
+            </a:graphic>
+          </wp:inline>
+        </w:drawing>
+      </w:r>
+    </w:p>
+    <w:p>
+      <w:pPr>
+        <w:ind w:firstLine="0"/>
+        <w:jc w:val="left"/>
         <w:rPr>
           <w:sz w:val="6"/>
           <w:szCs w:val="6"/>
@@ -7846,7 +8756,19 @@
         <w:t xml:space="preserve">el valor está en el intervalo </w:t>
       </w:r>
       <w:r>
-        <w:t>(Alpha, 1]</w:t>
+        <w:t>[0.00</w:t>
+      </w:r>
+      <w:r>
+        <w:t xml:space="preserve">, </w:t>
+      </w:r>
+      <w:r>
+        <w:rPr>
+          <w:lang w:val="el-GR"/>
+        </w:rPr>
+        <w:t>α</w:t>
+      </w:r>
+      <w:r>
+        <w:t>]</w:t>
       </w:r>
       <w:r>
         <w:t>, lo que indica</w:t>
@@ -7861,13 +8783,10 @@
         <w:t>ejecuciones</w:t>
       </w:r>
       <w:r>
-        <w:t xml:space="preserve"> no son </w:t>
-      </w:r>
-      <w:r>
-        <w:t>significativas para el análisi</w:t>
-      </w:r>
-      <w:r>
-        <w:t>s del rendimiento así que podemos concluir el análisis.</w:t>
+        <w:t xml:space="preserve"> </w:t>
+      </w:r>
+      <w:r>
+        <w:t>se pueden comparar. Se entiende mirando la media de tiempos después de los cambios que no se ha mejorado el rendimiento de la aplicación.</w:t>
       </w:r>
     </w:p>
     <w:p>
@@ -7967,7 +8886,31 @@
         <w:t xml:space="preserve">En </w:t>
       </w:r>
       <w:r>
-        <w:t>ambos conjuntos de operaciones, sobre flight assignment y activity log, se ha conseguido una cobertura muy próxima al 100%, 99,5% y 98,2% respectivamente</w:t>
+        <w:t xml:space="preserve">ambos conjuntos de operaciones, sobre </w:t>
+      </w:r>
+      <w:proofErr w:type="spellStart"/>
+      <w:r>
+        <w:t>flight</w:t>
+      </w:r>
+      <w:proofErr w:type="spellEnd"/>
+      <w:r>
+        <w:t xml:space="preserve"> </w:t>
+      </w:r>
+      <w:proofErr w:type="spellStart"/>
+      <w:r>
+        <w:t>assignment</w:t>
+      </w:r>
+      <w:proofErr w:type="spellEnd"/>
+      <w:r>
+        <w:t xml:space="preserve"> y </w:t>
+      </w:r>
+      <w:proofErr w:type="spellStart"/>
+      <w:r>
+        <w:t>activity</w:t>
+      </w:r>
+      <w:proofErr w:type="spellEnd"/>
+      <w:r>
+        <w:t xml:space="preserve"> log, se ha conseguido una cobertura muy próxima al 100%, 99,5% y 98,2% respectivamente</w:t>
       </w:r>
       <w:r>
         <w:t>. Este análisis nos indica que nuestro código es robusto frente a ataques y que se ha evaluado la funcionalidad correcta de toda la aplicación.</w:t>
@@ -7987,7 +8930,10 @@
         <w:t>Los resultados mostraron que el uso de índices</w:t>
       </w:r>
       <w:r>
-        <w:t xml:space="preserve"> no fue de utilidad para el análisis ya que los cambios del rendimiento no suficientemente significativos para su análisis</w:t>
+        <w:t xml:space="preserve"> </w:t>
+      </w:r>
+      <w:r>
+        <w:t>afectó negativamente al rendimiento de la aplicación</w:t>
       </w:r>
       <w:r>
         <w:t>.</w:t>
@@ -8092,8 +9038,8 @@
       </w:pPr>
     </w:p>
     <w:sectPr>
-      <w:headerReference w:type="default" r:id="rId25"/>
-      <w:footerReference w:type="default" r:id="rId26"/>
+      <w:headerReference w:type="default" r:id="rId24"/>
+      <w:footerReference w:type="default" r:id="rId25"/>
       <w:type w:val="continuous"/>
       <w:pgSz w:w="11906" w:h="16838"/>
       <w:pgMar w:top="1417" w:right="1701" w:bottom="1417" w:left="1701" w:header="708" w:footer="708" w:gutter="0"/>
@@ -8374,6 +9320,7 @@
             </w:rPr>
             <w:t xml:space="preserve">Informe de </w:t>
           </w:r>
+          <w:proofErr w:type="spellStart"/>
           <w:r>
             <w:rPr>
               <w:rFonts w:ascii="Arial Narrow" w:hAnsi="Arial Narrow" w:cs="Tahoma"/>
@@ -8381,6 +9328,7 @@
             </w:rPr>
             <w:t>testing</w:t>
           </w:r>
+          <w:proofErr w:type="spellEnd"/>
           <w:r>
             <w:rPr>
               <w:rFonts w:ascii="Arial Narrow" w:hAnsi="Arial Narrow" w:cs="Tahoma"/>
@@ -8567,6 +9515,7 @@
             </w:rPr>
             <w:t xml:space="preserve">Informe de </w:t>
           </w:r>
+          <w:proofErr w:type="spellStart"/>
           <w:r>
             <w:rPr>
               <w:rFonts w:ascii="Arial Narrow" w:hAnsi="Arial Narrow" w:cs="Tahoma"/>
@@ -8574,6 +9523,7 @@
             </w:rPr>
             <w:t>testing</w:t>
           </w:r>
+          <w:proofErr w:type="spellEnd"/>
           <w:r>
             <w:rPr>
               <w:rFonts w:ascii="Arial Narrow" w:hAnsi="Arial Narrow" w:cs="Tahoma"/>
@@ -14553,7 +15503,6 @@
   <w:style w:type="character" w:default="1" w:styleId="Fuentedeprrafopredeter">
     <w:name w:val="Default Paragraph Font"/>
     <w:uiPriority w:val="1"/>
-    <w:semiHidden/>
     <w:unhideWhenUsed/>
   </w:style>
   <w:style w:type="table" w:default="1" w:styleId="Tablanormal">

</xml_diff>